<commit_message>
createt step 2 and sentiment analysis added
</commit_message>
<xml_diff>
--- a/sba22243_Integrated_CA2.docx
+++ b/sba22243_Integrated_CA2.docx
@@ -203,6 +203,9 @@
         <w:t xml:space="preserve">GitHub repository: </w:t>
       </w:r>
       <w:r>
+        <w:rPr>
+          <w:highlight w:val="yellow"/>
+        </w:rPr>
         <w:t>https://github.com/sba22243/ca2.git</w:t>
       </w:r>
     </w:p>
@@ -281,7 +284,13 @@
         <w:jc w:val="left"/>
       </w:pPr>
       <w:r>
-        <w:t>Words count: 3644</w:t>
+        <w:t xml:space="preserve">Words count: </w:t>
+      </w:r>
+      <w:r>
+        <w:rPr>
+          <w:highlight w:val="yellow"/>
+        </w:rPr>
+        <w:t>3644</w:t>
       </w:r>
     </w:p>
     <w:p>
@@ -307,43 +316,43 @@
     </w:p>
     <w:p/>
     <w:p>
-      <w:r>
-        <w:rPr>
-          <w:highlight w:val="yellow"/>
-        </w:rPr>
-        <w:t>The Agricultural sector in Ireland plays a significan</w:t>
-      </w:r>
-      <w:r>
-        <w:rPr>
-          <w:highlight w:val="yellow"/>
-        </w:rPr>
-        <w:t>t</w:t>
-      </w:r>
-      <w:r>
-        <w:rPr>
-          <w:highlight w:val="yellow"/>
-        </w:rPr>
-        <w:t xml:space="preserve"> role in the economy of the country. It has </w:t>
-      </w:r>
-      <w:r>
-        <w:rPr>
-          <w:highlight w:val="yellow"/>
-        </w:rPr>
-        <w:t xml:space="preserve">the </w:t>
-      </w:r>
-      <w:r>
-        <w:rPr>
-          <w:highlight w:val="yellow"/>
-        </w:rPr>
-        <w:t>potential to contribute more through international trade and innovation.</w:t>
-      </w:r>
-      <w:r>
-        <w:rPr>
-          <w:highlight w:val="yellow"/>
-        </w:rPr>
-        <w:t xml:space="preserve"> The current research analysed data on various aspects of Ireland’s Agri industry, including milk and dairy products for internal consumption and import/export. A comparison with Spain and Denmark was also undertaken on areas such as Milk/Dairy prices, import and export.</w:t>
-      </w:r>
-    </w:p>
+      <w:pPr>
+        <w:rPr>
+          <w:rFonts w:ascii="Noto Sans" w:hAnsi="Noto Sans" w:cs="Noto Sans"/>
+          <w:color w:val="000000" w:themeColor="text1"/>
+        </w:rPr>
+      </w:pPr>
+      <w:r>
+        <w:rPr>
+          <w:rFonts w:ascii="Noto Sans" w:hAnsi="Noto Sans" w:cs="Noto Sans"/>
+          <w:color w:val="000000" w:themeColor="text1"/>
+        </w:rPr>
+        <w:t>In questo documento si esamina e si prevede il sentimento dei tweet sul vaccino covid nell’arco di un anno, da Giugno 2020 a Maggio 2021. Si presentano alcuni dati sui tweer e si stima il sentimento delle persone che usano Twitter per di</w:t>
+      </w:r>
+      <w:r>
+        <w:rPr>
+          <w:rFonts w:ascii="Noto Sans" w:hAnsi="Noto Sans" w:cs="Noto Sans"/>
+          <w:color w:val="000000" w:themeColor="text1"/>
+        </w:rPr>
+        <w:t>s</w:t>
+      </w:r>
+      <w:r>
+        <w:rPr>
+          <w:rFonts w:ascii="Noto Sans" w:hAnsi="Noto Sans" w:cs="Noto Sans"/>
+          <w:color w:val="000000" w:themeColor="text1"/>
+        </w:rPr>
+        <w:t>cutere di questo argomento.</w:t>
+      </w:r>
+    </w:p>
+    <w:p>
+      <w:pPr>
+        <w:rPr>
+          <w:color w:val="000000" w:themeColor="text1"/>
+        </w:rPr>
+      </w:pPr>
+    </w:p>
+    <w:p/>
+    <w:p/>
     <w:p>
       <w:pPr>
         <w:rPr>
@@ -364,54 +373,62 @@
         <w:spacing w:after="0"/>
       </w:pPr>
     </w:p>
-    <w:p>
-      <w:pPr>
-        <w:rPr>
-          <w:highlight w:val="yellow"/>
-        </w:rPr>
-      </w:pPr>
-      <w:r>
-        <w:rPr>
-          <w:highlight w:val="yellow"/>
-        </w:rPr>
-        <w:t>Ireland is a major producer of milk and dairy products, with a tradition dating back many centuries. Milk is the main source of income for many Irish farmers, and the dairy sector accounts for a significant part of the country’s economy.</w:t>
-      </w:r>
-    </w:p>
-    <w:p>
-      <w:pPr>
-        <w:rPr>
-          <w:highlight w:val="yellow"/>
-        </w:rPr>
-      </w:pPr>
-      <w:r>
-        <w:rPr>
-          <w:highlight w:val="yellow"/>
-        </w:rPr>
-        <w:t xml:space="preserve">Irish milk is known for its quality, which has been achieved through </w:t>
-      </w:r>
-      <w:proofErr w:type="gramStart"/>
-      <w:r>
-        <w:rPr>
-          <w:highlight w:val="yellow"/>
-        </w:rPr>
-        <w:t>a number of</w:t>
-      </w:r>
-      <w:proofErr w:type="gramEnd"/>
-      <w:r>
-        <w:rPr>
-          <w:highlight w:val="yellow"/>
-        </w:rPr>
-        <w:t xml:space="preserve"> factors, including favourable climate, cattle feed and sustainable production practices.</w:t>
-      </w:r>
-    </w:p>
-    <w:p>
-      <w:r>
-        <w:rPr>
-          <w:highlight w:val="yellow"/>
-        </w:rPr>
-        <w:t>The aim of the project is to compare the production of milk and dairy products in Ireland with other countries of the European Union, namely Slovakia and Denmark.</w:t>
-      </w:r>
-    </w:p>
+    <w:p/>
+    <w:p>
+      <w:pPr>
+        <w:pStyle w:val="NormalWeb"/>
+      </w:pPr>
+      <w:r>
+        <w:t>Topic: vaccine</w:t>
+      </w:r>
+    </w:p>
+    <w:p>
+      <w:pPr>
+        <w:pStyle w:val="NormalWeb"/>
+      </w:pPr>
+      <w:r>
+        <w:t>this notebook will read the dataset containing only the tweets related to vaccine.</w:t>
+      </w:r>
+      <w:r>
+        <w:br/>
+        <w:t>The dataset r</w:t>
+      </w:r>
+      <w:r>
+        <w:t>a</w:t>
+      </w:r>
+      <w:r>
+        <w:t xml:space="preserve">present tweets from June 2020 until May 2021. </w:t>
+      </w:r>
+      <w:r>
+        <w:rPr>
+          <w:rStyle w:val="Strong"/>
+        </w:rPr>
+        <w:t xml:space="preserve">The dataset was downloaded from the link </w:t>
+      </w:r>
+      <w:hyperlink r:id="rId10" w:tgtFrame="_blank" w:history="1">
+        <w:r>
+          <w:rPr>
+            <w:rStyle w:val="Hyperlink"/>
+            <w:b/>
+            <w:bCs/>
+          </w:rPr>
+          <w:t>https://archive.org/details/twitterstream?sort=-publicdate</w:t>
+        </w:r>
+      </w:hyperlink>
+      <w:r>
+        <w:t xml:space="preserve"> </w:t>
+      </w:r>
+    </w:p>
+    <w:p>
+      <w:pPr>
+        <w:pStyle w:val="NormalWeb"/>
+      </w:pPr>
+      <w:r>
+        <w:t>E’ stato scelto l intervallo di tempo che va da Giugno 2020 a Maggio 2021 perche’ e’ in questo periodo che sono stati sviluppati e distribuiti i primi vaccini covid.</w:t>
+      </w:r>
+    </w:p>
+    <w:p/>
+    <w:p/>
     <w:p/>
     <w:p>
       <w:pPr>
@@ -540,7 +557,7 @@
                     </pic:cNvPicPr>
                   </pic:nvPicPr>
                   <pic:blipFill>
-                    <a:blip r:embed="rId10" cstate="print">
+                    <a:blip r:embed="rId11" cstate="print">
                       <a:extLst>
                         <a:ext uri="{28A0092B-C50C-407E-A947-70E740481C1C}">
                           <a14:useLocalDpi xmlns:a14="http://schemas.microsoft.com/office/drawing/2010/main" val="0"/>
@@ -685,13 +702,8 @@
         </w:numPr>
       </w:pPr>
       <w:r>
-        <w:t xml:space="preserve">Generate test design - split data into training, test and validation </w:t>
-      </w:r>
-      <w:proofErr w:type="gramStart"/>
-      <w:r>
-        <w:t>sets</w:t>
-      </w:r>
-      <w:proofErr w:type="gramEnd"/>
+        <w:t>Generate test design - split data into training, test and validation sets</w:t>
+      </w:r>
     </w:p>
     <w:p>
       <w:pPr>
@@ -847,15 +859,7 @@
     </w:p>
     <w:p>
       <w:r>
-        <w:t>The data was imported from various institutional sites such as the Irish CSO (CSO, 2022), Agrifood from the European Commission (</w:t>
-      </w:r>
-      <w:proofErr w:type="spellStart"/>
-      <w:r>
-        <w:t>Agridata</w:t>
-      </w:r>
-      <w:proofErr w:type="spellEnd"/>
-      <w:r>
-        <w:t>, 2022), Population of Europe (European Union, 2021)</w:t>
+        <w:t>The data was imported from various institutional sites such as the Irish CSO (CSO, 2022), Agrifood from the European Commission (Agridata, 2022), Population of Europe (European Union, 2021)</w:t>
       </w:r>
     </w:p>
     <w:p>
@@ -889,15 +893,7 @@
         </w:numPr>
       </w:pPr>
       <w:r>
-        <w:t xml:space="preserve">Value at Current Prices for Output, </w:t>
-      </w:r>
-      <w:proofErr w:type="gramStart"/>
-      <w:r>
-        <w:t>Input</w:t>
-      </w:r>
-      <w:proofErr w:type="gramEnd"/>
-      <w:r>
-        <w:t xml:space="preserve"> and Income in Agriculture</w:t>
+        <w:t>Value at Current Prices for Output, Input and Income in Agriculture</w:t>
       </w:r>
     </w:p>
     <w:p>
@@ -990,18 +986,10 @@
         </w:numPr>
       </w:pPr>
       <w:r>
-        <w:t xml:space="preserve">Weekly TAXUD imports and </w:t>
-      </w:r>
-      <w:proofErr w:type="spellStart"/>
-      <w:r>
-        <w:t>exports</w:t>
-      </w:r>
-      <w:r>
-        <w:t>Dairy</w:t>
-      </w:r>
-      <w:proofErr w:type="spellEnd"/>
-      <w:r>
-        <w:t xml:space="preserve"> Prices</w:t>
+        <w:t>Weekly TAXUD imports and exports</w:t>
+      </w:r>
+      <w:r>
+        <w:t>Dairy Prices</w:t>
       </w:r>
     </w:p>
     <w:p>
@@ -1012,13 +1000,8 @@
           <w:numId w:val="5"/>
         </w:numPr>
       </w:pPr>
-      <w:proofErr w:type="spellStart"/>
-      <w:r>
-        <w:t>Taxud</w:t>
-      </w:r>
-      <w:proofErr w:type="spellEnd"/>
-      <w:r>
-        <w:t xml:space="preserve"> Import weekly data</w:t>
+      <w:r>
+        <w:t>Taxud Import weekly data</w:t>
       </w:r>
     </w:p>
     <w:p>
@@ -1029,13 +1012,8 @@
           <w:numId w:val="5"/>
         </w:numPr>
       </w:pPr>
-      <w:proofErr w:type="spellStart"/>
-      <w:r>
-        <w:t>Taxud</w:t>
-      </w:r>
-      <w:proofErr w:type="spellEnd"/>
-      <w:r>
-        <w:t xml:space="preserve"> export weekly data</w:t>
+      <w:r>
+        <w:t>Taxud export weekly data</w:t>
       </w:r>
     </w:p>
     <w:p>
@@ -1059,15 +1037,7 @@
     <w:p/>
     <w:p>
       <w:r>
-        <w:t>After having collected the data in the previous phase, we moved on to their processing</w:t>
-      </w:r>
-      <w:proofErr w:type="gramStart"/>
-      <w:r>
-        <w:t>, in particular, the</w:t>
-      </w:r>
-      <w:proofErr w:type="gramEnd"/>
-      <w:r>
-        <w:t xml:space="preserve"> variables to be analysed for each dataset were selected, the percentages of missing value</w:t>
+        <w:t>After having collected the data in the previous phase, we moved on to their processing, in particular, the variables to be analysed for each dataset were selected, the percentages of missing value</w:t>
       </w:r>
       <w:r>
         <w:t>s</w:t>
@@ -1125,7 +1095,7 @@
                     <pic:cNvPicPr/>
                   </pic:nvPicPr>
                   <pic:blipFill>
-                    <a:blip r:embed="rId11"/>
+                    <a:blip r:embed="rId12"/>
                     <a:stretch>
                       <a:fillRect/>
                     </a:stretch>
@@ -1255,15 +1225,7 @@
         <w:t>s</w:t>
       </w:r>
       <w:r>
-        <w:t xml:space="preserve">ing the data from Agrifood Europe, the Raw Milk Price, Dairy Prices, Milk Import and Milk Export datasets can be used to make the prediction. In particular, the study is done on the Raw Milk Price of the three countries, Ireland, </w:t>
-      </w:r>
-      <w:proofErr w:type="gramStart"/>
-      <w:r>
-        <w:t>Slovakia</w:t>
-      </w:r>
-      <w:proofErr w:type="gramEnd"/>
-      <w:r>
-        <w:t xml:space="preserve"> and Denmark.</w:t>
+        <w:t>ing the data from Agrifood Europe, the Raw Milk Price, Dairy Prices, Milk Import and Milk Export datasets can be used to make the prediction. In particular, the study is done on the Raw Milk Price of the three countries, Ireland, Slovakia and Denmark.</w:t>
       </w:r>
     </w:p>
     <w:p/>
@@ -1319,7 +1281,7 @@
                     <pic:cNvPicPr/>
                   </pic:nvPicPr>
                   <pic:blipFill>
-                    <a:blip r:embed="rId12"/>
+                    <a:blip r:embed="rId13"/>
                     <a:stretch>
                       <a:fillRect/>
                     </a:stretch>
@@ -1390,7 +1352,7 @@
                     <pic:cNvPicPr/>
                   </pic:nvPicPr>
                   <pic:blipFill>
-                    <a:blip r:embed="rId13"/>
+                    <a:blip r:embed="rId14"/>
                     <a:stretch>
                       <a:fillRect/>
                     </a:stretch>
@@ -1462,7 +1424,7 @@
                     <pic:cNvPicPr/>
                   </pic:nvPicPr>
                   <pic:blipFill>
-                    <a:blip r:embed="rId14"/>
+                    <a:blip r:embed="rId15"/>
                     <a:stretch>
                       <a:fillRect/>
                     </a:stretch>
@@ -1533,7 +1495,7 @@
                     <pic:cNvPicPr/>
                   </pic:nvPicPr>
                   <pic:blipFill>
-                    <a:blip r:embed="rId15"/>
+                    <a:blip r:embed="rId16"/>
                     <a:stretch>
                       <a:fillRect/>
                     </a:stretch>
@@ -1609,7 +1571,7 @@
                     <pic:cNvPicPr/>
                   </pic:nvPicPr>
                   <pic:blipFill>
-                    <a:blip r:embed="rId16"/>
+                    <a:blip r:embed="rId17"/>
                     <a:stretch>
                       <a:fillRect/>
                     </a:stretch>
@@ -1655,15 +1617,7 @@
     <w:p/>
     <w:p>
       <w:r>
-        <w:t xml:space="preserve">In Milk Import the outliers are shown in </w:t>
-      </w:r>
-      <w:proofErr w:type="spellStart"/>
-      <w:r>
-        <w:t>euroValue</w:t>
-      </w:r>
-      <w:proofErr w:type="spellEnd"/>
-      <w:r>
-        <w:t xml:space="preserve"> and Kg, while the distribution graph is flat. The outliers are relevant and therefore are not removed.</w:t>
+        <w:t>In Milk Import the outliers are shown in euroValue and Kg, while the distribution graph is flat. The outliers are relevant and therefore are not removed.</w:t>
       </w:r>
     </w:p>
     <w:p>
@@ -1691,7 +1645,7 @@
                     <pic:cNvPicPr/>
                   </pic:nvPicPr>
                   <pic:blipFill>
-                    <a:blip r:embed="rId17"/>
+                    <a:blip r:embed="rId18"/>
                     <a:stretch>
                       <a:fillRect/>
                     </a:stretch>
@@ -1735,15 +1689,7 @@
     <w:p/>
     <w:p>
       <w:r>
-        <w:t xml:space="preserve">In the Correlation heatmap of Milk Import it is observed that </w:t>
-      </w:r>
-      <w:proofErr w:type="spellStart"/>
-      <w:r>
-        <w:t>euroValue</w:t>
-      </w:r>
-      <w:proofErr w:type="spellEnd"/>
-      <w:r>
-        <w:t xml:space="preserve"> is slightly correlated with Kg (0.9).</w:t>
+        <w:t>In the Correlation heatmap of Milk Import it is observed that euroValue is slightly correlated with Kg (0.9).</w:t>
       </w:r>
     </w:p>
     <w:p/>
@@ -1772,7 +1718,7 @@
                     <pic:cNvPicPr/>
                   </pic:nvPicPr>
                   <pic:blipFill>
-                    <a:blip r:embed="rId18"/>
+                    <a:blip r:embed="rId19"/>
                     <a:stretch>
                       <a:fillRect/>
                     </a:stretch>
@@ -1821,15 +1767,7 @@
     <w:p/>
     <w:p>
       <w:r>
-        <w:t xml:space="preserve">Milk Export shows outliers in </w:t>
-      </w:r>
-      <w:proofErr w:type="spellStart"/>
-      <w:r>
-        <w:t>euroValue</w:t>
-      </w:r>
-      <w:proofErr w:type="spellEnd"/>
-      <w:r>
-        <w:t xml:space="preserve"> and in Kg. The distribution graph is flat.</w:t>
+        <w:t>Milk Export shows outliers in euroValue and in Kg. The distribution graph is flat.</w:t>
       </w:r>
     </w:p>
     <w:p>
@@ -1856,7 +1794,7 @@
                     <pic:cNvPicPr/>
                   </pic:nvPicPr>
                   <pic:blipFill>
-                    <a:blip r:embed="rId19"/>
+                    <a:blip r:embed="rId20"/>
                     <a:stretch>
                       <a:fillRect/>
                     </a:stretch>
@@ -1899,15 +1837,7 @@
     <w:p/>
     <w:p>
       <w:r>
-        <w:t xml:space="preserve">In the Correlation heatmap in Milk Export </w:t>
-      </w:r>
-      <w:proofErr w:type="spellStart"/>
-      <w:r>
-        <w:t>euroValue</w:t>
-      </w:r>
-      <w:proofErr w:type="spellEnd"/>
-      <w:r>
-        <w:t xml:space="preserve"> and Kg are weakly correlated, in fact the correlation is equal to 0.16.</w:t>
+        <w:t>In the Correlation heatmap in Milk Export euroValue and Kg are weakly correlated, in fact the correlation is equal to 0.16.</w:t>
       </w:r>
     </w:p>
     <w:p/>
@@ -1944,7 +1874,7 @@
                     <pic:cNvPicPr/>
                   </pic:nvPicPr>
                   <pic:blipFill>
-                    <a:blip r:embed="rId20"/>
+                    <a:blip r:embed="rId21"/>
                     <a:stretch>
                       <a:fillRect/>
                     </a:stretch>
@@ -2022,7 +1952,7 @@
                     <pic:cNvPicPr/>
                   </pic:nvPicPr>
                   <pic:blipFill>
-                    <a:blip r:embed="rId21"/>
+                    <a:blip r:embed="rId22"/>
                     <a:stretch>
                       <a:fillRect/>
                     </a:stretch>
@@ -2059,15 +1989,7 @@
         </w:r>
       </w:fldSimple>
       <w:r>
-        <w:t xml:space="preserve"> - Correlation matrix for </w:t>
-      </w:r>
-      <w:proofErr w:type="spellStart"/>
-      <w:r>
-        <w:t>Manufactoring</w:t>
-      </w:r>
-      <w:proofErr w:type="spellEnd"/>
-      <w:r>
-        <w:t xml:space="preserve"> Milk Price</w:t>
+        <w:t xml:space="preserve"> - Correlation matrix for Manufactoring Milk Price</w:t>
       </w:r>
     </w:p>
     <w:p>
@@ -2100,7 +2022,7 @@
                     <pic:cNvPicPr/>
                   </pic:nvPicPr>
                   <pic:blipFill>
-                    <a:blip r:embed="rId22"/>
+                    <a:blip r:embed="rId23"/>
                     <a:stretch>
                       <a:fillRect/>
                     </a:stretch>
@@ -2152,15 +2074,7 @@
         </w:rPr>
       </w:pPr>
       <w:r>
-        <w:t xml:space="preserve">In Value at Current Prices for Output, </w:t>
-      </w:r>
-      <w:proofErr w:type="gramStart"/>
-      <w:r>
-        <w:t>Input</w:t>
-      </w:r>
-      <w:proofErr w:type="gramEnd"/>
-      <w:r>
-        <w:t xml:space="preserve"> and income in Agriculture we note the presence of some outliers in the Value variable.</w:t>
+        <w:t>In Value at Current Prices for Output, Input and income in Agriculture we note the presence of some outliers in the Value variable.</w:t>
       </w:r>
     </w:p>
     <w:p>
@@ -2194,7 +2108,7 @@
                     <pic:cNvPicPr/>
                   </pic:nvPicPr>
                   <pic:blipFill>
-                    <a:blip r:embed="rId23"/>
+                    <a:blip r:embed="rId24"/>
                     <a:stretch>
                       <a:fillRect/>
                     </a:stretch>
@@ -2265,7 +2179,7 @@
                     <pic:cNvPicPr/>
                   </pic:nvPicPr>
                   <pic:blipFill>
-                    <a:blip r:embed="rId24"/>
+                    <a:blip r:embed="rId25"/>
                     <a:stretch>
                       <a:fillRect/>
                     </a:stretch>
@@ -2312,15 +2226,7 @@
     <w:p/>
     <w:p>
       <w:r>
-        <w:t xml:space="preserve">In Quantity of Agricultural </w:t>
-      </w:r>
-      <w:proofErr w:type="gramStart"/>
-      <w:r>
-        <w:t>Output</w:t>
-      </w:r>
-      <w:proofErr w:type="gramEnd"/>
-      <w:r>
-        <w:t xml:space="preserve"> we note the presence of numerous outliers in the Value variable, the distribution of the graph is not normal.</w:t>
+        <w:t>In Quantity of Agricultural Output we note the presence of numerous outliers in the Value variable, the distribution of the graph is not normal.</w:t>
       </w:r>
     </w:p>
     <w:p/>
@@ -2349,7 +2255,7 @@
                     <pic:cNvPicPr/>
                   </pic:nvPicPr>
                   <pic:blipFill>
-                    <a:blip r:embed="rId25"/>
+                    <a:blip r:embed="rId26"/>
                     <a:stretch>
                       <a:fillRect/>
                     </a:stretch>
@@ -2386,15 +2292,7 @@
         </w:r>
       </w:fldSimple>
       <w:r>
-        <w:t xml:space="preserve"> - Correlation matrix for </w:t>
-      </w:r>
-      <w:proofErr w:type="spellStart"/>
-      <w:r>
-        <w:t>QUantity</w:t>
-      </w:r>
-      <w:proofErr w:type="spellEnd"/>
-      <w:r>
-        <w:t xml:space="preserve"> of Agricultural Output</w:t>
+        <w:t xml:space="preserve"> - Correlation matrix for QUantity of Agricultural Output</w:t>
       </w:r>
     </w:p>
     <w:p/>
@@ -2427,7 +2325,7 @@
                     <pic:cNvPicPr/>
                   </pic:nvPicPr>
                   <pic:blipFill>
-                    <a:blip r:embed="rId26"/>
+                    <a:blip r:embed="rId27"/>
                     <a:stretch>
                       <a:fillRect/>
                     </a:stretch>
@@ -2475,15 +2373,7 @@
     <w:p/>
     <w:p>
       <w:r>
-        <w:t xml:space="preserve">Milk Sales </w:t>
-      </w:r>
-      <w:proofErr w:type="gramStart"/>
-      <w:r>
-        <w:t>For</w:t>
-      </w:r>
-      <w:proofErr w:type="gramEnd"/>
-      <w:r>
-        <w:t xml:space="preserve"> Human Consumption has no outliers, consequently there are no anomaly values</w:t>
+        <w:t>Milk Sales For Human Consumption has no outliers, consequently there are no anomaly values</w:t>
       </w:r>
     </w:p>
     <w:p/>
@@ -2511,7 +2401,7 @@
                     <pic:cNvPicPr/>
                   </pic:nvPicPr>
                   <pic:blipFill>
-                    <a:blip r:embed="rId27"/>
+                    <a:blip r:embed="rId28"/>
                     <a:stretch>
                       <a:fillRect/>
                     </a:stretch>
@@ -2582,7 +2472,7 @@
                     <pic:cNvPicPr/>
                   </pic:nvPicPr>
                   <pic:blipFill>
-                    <a:blip r:embed="rId28"/>
+                    <a:blip r:embed="rId29"/>
                     <a:stretch>
                       <a:fillRect/>
                     </a:stretch>
@@ -2627,15 +2517,7 @@
     </w:p>
     <w:p>
       <w:r>
-        <w:t xml:space="preserve">In Production of Dairy </w:t>
-      </w:r>
-      <w:proofErr w:type="gramStart"/>
-      <w:r>
-        <w:t>Products</w:t>
-      </w:r>
-      <w:proofErr w:type="gramEnd"/>
-      <w:r>
-        <w:t xml:space="preserve"> the Value variable has some outliers and the distribution is not normal.</w:t>
+        <w:t>In Production of Dairy Products the Value variable has some outliers and the distribution is not normal.</w:t>
       </w:r>
     </w:p>
     <w:p>
@@ -2662,7 +2544,7 @@
                     <pic:cNvPicPr/>
                   </pic:nvPicPr>
                   <pic:blipFill>
-                    <a:blip r:embed="rId29"/>
+                    <a:blip r:embed="rId30"/>
                     <a:stretch>
                       <a:fillRect/>
                     </a:stretch>
@@ -2699,15 +2581,7 @@
         </w:r>
       </w:fldSimple>
       <w:r>
-        <w:t xml:space="preserve"> - Correlation matrix for Production of </w:t>
-      </w:r>
-      <w:proofErr w:type="spellStart"/>
-      <w:r>
-        <w:t>Diary</w:t>
-      </w:r>
-      <w:proofErr w:type="spellEnd"/>
-      <w:r>
-        <w:t xml:space="preserve"> Products</w:t>
+        <w:t xml:space="preserve"> - Correlation matrix for Production of Diary Products</w:t>
       </w:r>
     </w:p>
     <w:p>
@@ -2756,15 +2630,7 @@
     </w:p>
     <w:p>
       <w:r>
-        <w:t xml:space="preserve">The Confidence Interval is used to compare the Raw Milk Price in three countries such as Ireland, </w:t>
-      </w:r>
-      <w:proofErr w:type="gramStart"/>
-      <w:r>
-        <w:t>Slovakia</w:t>
-      </w:r>
-      <w:proofErr w:type="gramEnd"/>
-      <w:r>
-        <w:t xml:space="preserve"> and Denmark. The calculation is made considering a confidence level of 95%. Below are the values of the calculated limits</w:t>
+        <w:t>The Confidence Interval is used to compare the Raw Milk Price in three countries such as Ireland, Slovakia and Denmark. The calculation is made considering a confidence level of 95%. Below are the values of the calculated limits</w:t>
       </w:r>
     </w:p>
     <w:p/>
@@ -2780,41 +2646,13 @@
           <w:szCs w:val="24"/>
         </w:rPr>
       </w:pPr>
-      <w:proofErr w:type="spellStart"/>
       <w:r>
         <w:rPr>
           <w:rFonts w:ascii="Times New Roman" w:hAnsi="Times New Roman" w:cs="Times New Roman"/>
           <w:sz w:val="24"/>
           <w:szCs w:val="24"/>
         </w:rPr>
-        <w:t>Ireland</w:t>
-      </w:r>
-      <w:proofErr w:type="spellEnd"/>
-      <w:r>
-        <w:rPr>
-          <w:rFonts w:ascii="Times New Roman" w:hAnsi="Times New Roman" w:cs="Times New Roman"/>
-          <w:sz w:val="24"/>
-          <w:szCs w:val="24"/>
-        </w:rPr>
-        <w:t xml:space="preserve">: LL= </w:t>
-      </w:r>
-      <w:proofErr w:type="gramStart"/>
-      <w:r>
-        <w:rPr>
-          <w:rFonts w:ascii="Times New Roman" w:hAnsi="Times New Roman" w:cs="Times New Roman"/>
-          <w:sz w:val="24"/>
-          <w:szCs w:val="24"/>
-        </w:rPr>
-        <w:t>33.12268918595459 ,</w:t>
-      </w:r>
-      <w:proofErr w:type="gramEnd"/>
-      <w:r>
-        <w:rPr>
-          <w:rFonts w:ascii="Times New Roman" w:hAnsi="Times New Roman" w:cs="Times New Roman"/>
-          <w:sz w:val="24"/>
-          <w:szCs w:val="24"/>
-        </w:rPr>
-        <w:t xml:space="preserve"> UL=35.07768640089987, m=34.10018779342723</w:t>
+        <w:t>Ireland: LL= 33.12268918595459 , UL=35.07768640089987, m=34.10018779342723</w:t>
       </w:r>
     </w:p>
     <w:p>
@@ -2835,25 +2673,7 @@
           <w:sz w:val="24"/>
           <w:szCs w:val="24"/>
         </w:rPr>
-        <w:t xml:space="preserve">Slovakia: LL= </w:t>
-      </w:r>
-      <w:proofErr w:type="gramStart"/>
-      <w:r>
-        <w:rPr>
-          <w:rFonts w:ascii="Times New Roman" w:hAnsi="Times New Roman" w:cs="Times New Roman"/>
-          <w:sz w:val="24"/>
-          <w:szCs w:val="24"/>
-        </w:rPr>
-        <w:t>29.43680942753971 ,</w:t>
-      </w:r>
-      <w:proofErr w:type="gramEnd"/>
-      <w:r>
-        <w:rPr>
-          <w:rFonts w:ascii="Times New Roman" w:hAnsi="Times New Roman" w:cs="Times New Roman"/>
-          <w:sz w:val="24"/>
-          <w:szCs w:val="24"/>
-        </w:rPr>
-        <w:t xml:space="preserve"> UL=30.747115806105153, m=30.091962616822432</w:t>
+        <w:t>Slovakia: LL= 29.43680942753971 , UL=30.747115806105153, m=30.091962616822432</w:t>
       </w:r>
     </w:p>
     <w:p>
@@ -2874,25 +2694,7 @@
           <w:sz w:val="24"/>
           <w:szCs w:val="24"/>
         </w:rPr>
-        <w:t xml:space="preserve">Denmark: LL= </w:t>
-      </w:r>
-      <w:proofErr w:type="gramStart"/>
-      <w:r>
-        <w:rPr>
-          <w:rFonts w:ascii="Times New Roman" w:hAnsi="Times New Roman" w:cs="Times New Roman"/>
-          <w:sz w:val="24"/>
-          <w:szCs w:val="24"/>
-        </w:rPr>
-        <w:t>33.99781679894197 ,</w:t>
-      </w:r>
-      <w:proofErr w:type="gramEnd"/>
-      <w:r>
-        <w:rPr>
-          <w:rFonts w:ascii="Times New Roman" w:hAnsi="Times New Roman" w:cs="Times New Roman"/>
-          <w:sz w:val="24"/>
-          <w:szCs w:val="24"/>
-        </w:rPr>
-        <w:t xml:space="preserve"> UL=35.705609126983944, m=34.85171296296296</w:t>
+        <w:t>Denmark: LL= 33.99781679894197 , UL=35.705609126983944, m=34.85171296296296</w:t>
       </w:r>
     </w:p>
     <w:p/>
@@ -2913,44 +2715,12 @@
     </w:p>
     <w:p>
       <w:r>
-        <w:t xml:space="preserve">Analysis of Variance is a statistical technique used to verify if there are significant differences between the means of two or more groups. You can use </w:t>
-      </w:r>
-      <w:proofErr w:type="spellStart"/>
-      <w:r>
-        <w:t>Anova</w:t>
-      </w:r>
-      <w:proofErr w:type="spellEnd"/>
-      <w:r>
-        <w:t xml:space="preserve"> to compare milk prices in Ireland, </w:t>
-      </w:r>
-      <w:proofErr w:type="gramStart"/>
-      <w:r>
-        <w:t>Slovakia</w:t>
-      </w:r>
-      <w:proofErr w:type="gramEnd"/>
-      <w:r>
-        <w:t xml:space="preserve"> and Denmark. However, some conditions must be met to use </w:t>
-      </w:r>
-      <w:proofErr w:type="spellStart"/>
-      <w:r>
-        <w:t>Anova</w:t>
-      </w:r>
-      <w:proofErr w:type="spellEnd"/>
-      <w:r>
-        <w:t>, such as normality and homogeneity of the variances.</w:t>
-      </w:r>
-    </w:p>
-    <w:p>
-      <w:r>
-        <w:t xml:space="preserve">Testing the Raw Milk Price dataset of the three countries in the notebook, we notice that from the plots, the distribution is not normal for each </w:t>
-      </w:r>
-      <w:proofErr w:type="gramStart"/>
-      <w:r>
-        <w:t>countries</w:t>
-      </w:r>
-      <w:proofErr w:type="gramEnd"/>
-      <w:r>
-        <w:t xml:space="preserve"> and for the whole dataset.</w:t>
+        <w:t>Analysis of Variance is a statistical technique used to verify if there are significant differences between the means of two or more groups. You can use Anova to compare milk prices in Ireland, Slovakia and Denmark. However, some conditions must be met to use Anova, such as normality and homogeneity of the variances.</w:t>
+      </w:r>
+    </w:p>
+    <w:p>
+      <w:r>
+        <w:t>Testing the Raw Milk Price dataset of the three countries in the notebook, we notice that from the plots, the distribution is not normal for each countries and for the whole dataset.</w:t>
       </w:r>
     </w:p>
     <w:p/>
@@ -3025,7 +2795,7 @@
                           <pic:cNvPicPr/>
                         </pic:nvPicPr>
                         <pic:blipFill>
-                          <a:blip r:embed="rId30"/>
+                          <a:blip r:embed="rId31"/>
                           <a:stretch>
                             <a:fillRect/>
                           </a:stretch>
@@ -3075,7 +2845,7 @@
                           <pic:cNvPicPr/>
                         </pic:nvPicPr>
                         <pic:blipFill>
-                          <a:blip r:embed="rId31"/>
+                          <a:blip r:embed="rId32"/>
                           <a:stretch>
                             <a:fillRect/>
                           </a:stretch>
@@ -3166,7 +2936,7 @@
                           <pic:cNvPicPr/>
                         </pic:nvPicPr>
                         <pic:blipFill>
-                          <a:blip r:embed="rId32"/>
+                          <a:blip r:embed="rId33"/>
                           <a:stretch>
                             <a:fillRect/>
                           </a:stretch>
@@ -3217,7 +2987,7 @@
                           <pic:cNvPicPr/>
                         </pic:nvPicPr>
                         <pic:blipFill>
-                          <a:blip r:embed="rId33"/>
+                          <a:blip r:embed="rId34"/>
                           <a:stretch>
                             <a:fillRect/>
                           </a:stretch>
@@ -3298,15 +3068,7 @@
         </w:numPr>
       </w:pPr>
       <w:r>
-        <w:t xml:space="preserve">Ireland: (statistic=0.90357506275177, </w:t>
-      </w:r>
-      <w:proofErr w:type="spellStart"/>
-      <w:r>
-        <w:t>pvalue</w:t>
-      </w:r>
-      <w:proofErr w:type="spellEnd"/>
-      <w:r>
-        <w:t>=1.684528905254723e-10)</w:t>
+        <w:t>Ireland: (statistic=0.90357506275177, pvalue=1.684528905254723e-10)</w:t>
       </w:r>
     </w:p>
     <w:p>
@@ -3318,15 +3080,7 @@
         </w:numPr>
       </w:pPr>
       <w:r>
-        <w:t xml:space="preserve">Slovakia: (statistic=0.9588568210601807, </w:t>
-      </w:r>
-      <w:proofErr w:type="spellStart"/>
-      <w:r>
-        <w:t>pvalue</w:t>
-      </w:r>
-      <w:proofErr w:type="spellEnd"/>
-      <w:r>
-        <w:t>=2.74332501248864e-06)</w:t>
+        <w:t>Slovakia: (statistic=0.9588568210601807, pvalue=2.74332501248864e-06)</w:t>
       </w:r>
     </w:p>
     <w:p>
@@ -3338,15 +3092,7 @@
         </w:numPr>
       </w:pPr>
       <w:r>
-        <w:t xml:space="preserve">Denmark: (statistic=0.8358032703399658, </w:t>
-      </w:r>
-      <w:proofErr w:type="spellStart"/>
-      <w:r>
-        <w:t>pvalue</w:t>
-      </w:r>
-      <w:proofErr w:type="spellEnd"/>
-      <w:r>
-        <w:t>=4.377035555156545e-15)</w:t>
+        <w:t>Denmark: (statistic=0.8358032703399658, pvalue=4.377035555156545e-15)</w:t>
       </w:r>
     </w:p>
     <w:p>
@@ -3358,15 +3104,7 @@
         </w:numPr>
       </w:pPr>
       <w:r>
-        <w:t xml:space="preserve">All raw milk dataset: (statistic=0.8920753002166748, </w:t>
-      </w:r>
-      <w:proofErr w:type="spellStart"/>
-      <w:r>
-        <w:t>pvalue</w:t>
-      </w:r>
-      <w:proofErr w:type="spellEnd"/>
-      <w:r>
-        <w:t>=1.713981439056487e-21)</w:t>
+        <w:t>All raw milk dataset: (statistic=0.8920753002166748, pvalue=1.713981439056487e-21)</w:t>
       </w:r>
     </w:p>
     <w:p>
@@ -3406,15 +3144,7 @@
         </w:numPr>
       </w:pPr>
       <w:r>
-        <w:t>H</w:t>
-      </w:r>
-      <w:proofErr w:type="gramStart"/>
-      <w:r>
-        <w:t>0 :</w:t>
-      </w:r>
-      <w:proofErr w:type="gramEnd"/>
-      <w:r>
-        <w:t xml:space="preserve"> u = average of</w:t>
+        <w:t>H0 : u = average of</w:t>
       </w:r>
       <w:r>
         <w:t xml:space="preserve"> raw milk</w:t>
@@ -3432,13 +3162,8 @@
         <w:t>,</w:t>
       </w:r>
       <w:r>
-        <w:t xml:space="preserve"> and Denmark is 40 </w:t>
-      </w:r>
-      <w:proofErr w:type="spellStart"/>
-      <w:r>
-        <w:t>Eur</w:t>
-      </w:r>
-      <w:proofErr w:type="spellEnd"/>
+        <w:t xml:space="preserve"> and Denmark is 40 Eur</w:t>
+      </w:r>
     </w:p>
     <w:p>
       <w:pPr>
@@ -3449,15 +3174,7 @@
         </w:numPr>
       </w:pPr>
       <w:r>
-        <w:t>H</w:t>
-      </w:r>
-      <w:proofErr w:type="gramStart"/>
-      <w:r>
-        <w:t>1 :</w:t>
-      </w:r>
-      <w:proofErr w:type="gramEnd"/>
-      <w:r>
-        <w:t xml:space="preserve"> u =! 33 (Ireland), 31 (Slova</w:t>
+        <w:t>H1 : u =! 33 (Ireland), 31 (Slova</w:t>
       </w:r>
       <w:r>
         <w:t>k</w:t>
@@ -3587,13 +3304,8 @@
           <w:numId w:val="12"/>
         </w:numPr>
       </w:pPr>
-      <w:proofErr w:type="spellStart"/>
-      <w:r>
-        <w:t>pvalue</w:t>
-      </w:r>
-      <w:proofErr w:type="spellEnd"/>
-      <w:r>
-        <w:t>=5.850714791086066e-11</w:t>
+      <w:r>
+        <w:t>pvalue=5.850714791086066e-11</w:t>
       </w:r>
     </w:p>
     <w:p>
@@ -3640,13 +3352,8 @@
           <w:numId w:val="12"/>
         </w:numPr>
       </w:pPr>
-      <w:proofErr w:type="spellStart"/>
-      <w:r>
-        <w:t>pvalue</w:t>
-      </w:r>
-      <w:proofErr w:type="spellEnd"/>
-      <w:r>
-        <w:t>=0.2539511420273216</w:t>
+      <w:r>
+        <w:t>pvalue=0.2539511420273216</w:t>
       </w:r>
     </w:p>
     <w:p>
@@ -3693,13 +3400,8 @@
           <w:numId w:val="12"/>
         </w:numPr>
       </w:pPr>
-      <w:proofErr w:type="spellStart"/>
-      <w:r>
-        <w:t>pvalue</w:t>
-      </w:r>
-      <w:proofErr w:type="spellEnd"/>
-      <w:r>
-        <w:t>=6.875662452927534e-17</w:t>
+      <w:r>
+        <w:t>pvalue=6.875662452927534e-17</w:t>
       </w:r>
     </w:p>
     <w:p/>
@@ -3838,7 +3540,6 @@
                 <w:szCs w:val="24"/>
               </w:rPr>
             </w:pPr>
-            <w:proofErr w:type="spellStart"/>
             <w:r>
               <w:rPr>
                 <w:rFonts w:ascii="Times New Roman" w:hAnsi="Times New Roman" w:cs="Times New Roman"/>
@@ -3847,7 +3548,6 @@
               </w:rPr>
               <w:t>Year</w:t>
             </w:r>
-            <w:proofErr w:type="spellEnd"/>
           </w:p>
         </w:tc>
         <w:tc>
@@ -3862,7 +3562,6 @@
                 <w:szCs w:val="24"/>
               </w:rPr>
             </w:pPr>
-            <w:proofErr w:type="spellStart"/>
             <w:r>
               <w:rPr>
                 <w:rFonts w:ascii="Times New Roman" w:hAnsi="Times New Roman" w:cs="Times New Roman"/>
@@ -3871,7 +3570,6 @@
               </w:rPr>
               <w:t>Statistics</w:t>
             </w:r>
-            <w:proofErr w:type="spellEnd"/>
           </w:p>
         </w:tc>
         <w:tc>
@@ -3886,7 +3584,6 @@
                 <w:szCs w:val="24"/>
               </w:rPr>
             </w:pPr>
-            <w:proofErr w:type="spellStart"/>
             <w:r>
               <w:rPr>
                 <w:rFonts w:ascii="Times New Roman" w:hAnsi="Times New Roman" w:cs="Times New Roman"/>
@@ -3895,7 +3592,6 @@
               </w:rPr>
               <w:t>pvalue</w:t>
             </w:r>
-            <w:proofErr w:type="spellEnd"/>
           </w:p>
         </w:tc>
       </w:tr>
@@ -3912,34 +3608,14 @@
                 <w:szCs w:val="24"/>
               </w:rPr>
             </w:pPr>
-            <w:proofErr w:type="spellStart"/>
             <w:r>
               <w:rPr>
                 <w:rFonts w:ascii="Times New Roman" w:hAnsi="Times New Roman" w:cs="Times New Roman"/>
                 <w:sz w:val="24"/>
                 <w:szCs w:val="24"/>
               </w:rPr>
-              <w:t>Ireland</w:t>
+              <w:t>Ireland, Ireland</w:t>
             </w:r>
-            <w:proofErr w:type="spellEnd"/>
-            <w:r>
-              <w:rPr>
-                <w:rFonts w:ascii="Times New Roman" w:hAnsi="Times New Roman" w:cs="Times New Roman"/>
-                <w:sz w:val="24"/>
-                <w:szCs w:val="24"/>
-              </w:rPr>
-              <w:t xml:space="preserve">, </w:t>
-            </w:r>
-            <w:proofErr w:type="spellStart"/>
-            <w:r>
-              <w:rPr>
-                <w:rFonts w:ascii="Times New Roman" w:hAnsi="Times New Roman" w:cs="Times New Roman"/>
-                <w:sz w:val="24"/>
-                <w:szCs w:val="24"/>
-              </w:rPr>
-              <w:t>Ireland</w:t>
-            </w:r>
-            <w:proofErr w:type="spellEnd"/>
           </w:p>
         </w:tc>
         <w:tc>
@@ -3954,23 +3630,13 @@
                 <w:szCs w:val="24"/>
               </w:rPr>
             </w:pPr>
-            <w:proofErr w:type="spellStart"/>
             <w:r>
               <w:rPr>
                 <w:rFonts w:ascii="Times New Roman" w:hAnsi="Times New Roman" w:cs="Times New Roman"/>
                 <w:sz w:val="24"/>
                 <w:szCs w:val="24"/>
               </w:rPr>
-              <w:t>Raw</w:t>
-            </w:r>
-            <w:proofErr w:type="spellEnd"/>
-            <w:r>
-              <w:rPr>
-                <w:rFonts w:ascii="Times New Roman" w:hAnsi="Times New Roman" w:cs="Times New Roman"/>
-                <w:sz w:val="24"/>
-                <w:szCs w:val="24"/>
-              </w:rPr>
-              <w:t xml:space="preserve"> Milk</w:t>
+              <w:t>Raw Milk</w:t>
             </w:r>
           </w:p>
         </w:tc>
@@ -4067,34 +3733,14 @@
                 <w:szCs w:val="24"/>
               </w:rPr>
             </w:pPr>
-            <w:proofErr w:type="spellStart"/>
             <w:r>
               <w:rPr>
                 <w:rFonts w:ascii="Times New Roman" w:hAnsi="Times New Roman" w:cs="Times New Roman"/>
                 <w:sz w:val="24"/>
                 <w:szCs w:val="24"/>
               </w:rPr>
-              <w:t>Ireland</w:t>
+              <w:t>Ireland vs Denmark</w:t>
             </w:r>
-            <w:proofErr w:type="spellEnd"/>
-            <w:r>
-              <w:rPr>
-                <w:rFonts w:ascii="Times New Roman" w:hAnsi="Times New Roman" w:cs="Times New Roman"/>
-                <w:sz w:val="24"/>
-                <w:szCs w:val="24"/>
-              </w:rPr>
-              <w:t xml:space="preserve"> vs </w:t>
-            </w:r>
-            <w:proofErr w:type="spellStart"/>
-            <w:r>
-              <w:rPr>
-                <w:rFonts w:ascii="Times New Roman" w:hAnsi="Times New Roman" w:cs="Times New Roman"/>
-                <w:sz w:val="24"/>
-                <w:szCs w:val="24"/>
-              </w:rPr>
-              <w:t>Denmark</w:t>
-            </w:r>
-            <w:proofErr w:type="spellEnd"/>
           </w:p>
         </w:tc>
         <w:tc>
@@ -4109,23 +3755,13 @@
                 <w:szCs w:val="24"/>
               </w:rPr>
             </w:pPr>
-            <w:proofErr w:type="spellStart"/>
             <w:r>
               <w:rPr>
                 <w:rFonts w:ascii="Times New Roman" w:hAnsi="Times New Roman" w:cs="Times New Roman"/>
                 <w:sz w:val="24"/>
                 <w:szCs w:val="24"/>
               </w:rPr>
-              <w:t>Raw</w:t>
-            </w:r>
-            <w:proofErr w:type="spellEnd"/>
-            <w:r>
-              <w:rPr>
-                <w:rFonts w:ascii="Times New Roman" w:hAnsi="Times New Roman" w:cs="Times New Roman"/>
-                <w:sz w:val="24"/>
-                <w:szCs w:val="24"/>
-              </w:rPr>
-              <w:t xml:space="preserve"> Milk</w:t>
+              <w:t>Raw Milk</w:t>
             </w:r>
           </w:p>
         </w:tc>
@@ -4222,34 +3858,14 @@
                 <w:szCs w:val="24"/>
               </w:rPr>
             </w:pPr>
-            <w:proofErr w:type="spellStart"/>
             <w:r>
               <w:rPr>
                 <w:rFonts w:ascii="Times New Roman" w:hAnsi="Times New Roman" w:cs="Times New Roman"/>
                 <w:sz w:val="24"/>
                 <w:szCs w:val="24"/>
               </w:rPr>
-              <w:t>Slovakia</w:t>
+              <w:t>Slovakia vs Denmark</w:t>
             </w:r>
-            <w:proofErr w:type="spellEnd"/>
-            <w:r>
-              <w:rPr>
-                <w:rFonts w:ascii="Times New Roman" w:hAnsi="Times New Roman" w:cs="Times New Roman"/>
-                <w:sz w:val="24"/>
-                <w:szCs w:val="24"/>
-              </w:rPr>
-              <w:t xml:space="preserve"> vs </w:t>
-            </w:r>
-            <w:proofErr w:type="spellStart"/>
-            <w:r>
-              <w:rPr>
-                <w:rFonts w:ascii="Times New Roman" w:hAnsi="Times New Roman" w:cs="Times New Roman"/>
-                <w:sz w:val="24"/>
-                <w:szCs w:val="24"/>
-              </w:rPr>
-              <w:t>Denmark</w:t>
-            </w:r>
-            <w:proofErr w:type="spellEnd"/>
           </w:p>
         </w:tc>
         <w:tc>
@@ -4264,23 +3880,13 @@
                 <w:szCs w:val="24"/>
               </w:rPr>
             </w:pPr>
-            <w:proofErr w:type="spellStart"/>
             <w:r>
               <w:rPr>
                 <w:rFonts w:ascii="Times New Roman" w:hAnsi="Times New Roman" w:cs="Times New Roman"/>
                 <w:sz w:val="24"/>
                 <w:szCs w:val="24"/>
               </w:rPr>
-              <w:t>Raw</w:t>
-            </w:r>
-            <w:proofErr w:type="spellEnd"/>
-            <w:r>
-              <w:rPr>
-                <w:rFonts w:ascii="Times New Roman" w:hAnsi="Times New Roman" w:cs="Times New Roman"/>
-                <w:sz w:val="24"/>
-                <w:szCs w:val="24"/>
-              </w:rPr>
-              <w:t xml:space="preserve"> Milk</w:t>
+              <w:t>Raw Milk</w:t>
             </w:r>
           </w:p>
         </w:tc>
@@ -4377,34 +3983,14 @@
                 <w:szCs w:val="24"/>
               </w:rPr>
             </w:pPr>
-            <w:proofErr w:type="spellStart"/>
             <w:r>
               <w:rPr>
                 <w:rFonts w:ascii="Times New Roman" w:hAnsi="Times New Roman" w:cs="Times New Roman"/>
                 <w:sz w:val="24"/>
                 <w:szCs w:val="24"/>
               </w:rPr>
-              <w:t>Ireland</w:t>
+              <w:t>Ireland vs Denmark</w:t>
             </w:r>
-            <w:proofErr w:type="spellEnd"/>
-            <w:r>
-              <w:rPr>
-                <w:rFonts w:ascii="Times New Roman" w:hAnsi="Times New Roman" w:cs="Times New Roman"/>
-                <w:sz w:val="24"/>
-                <w:szCs w:val="24"/>
-              </w:rPr>
-              <w:t xml:space="preserve"> vs </w:t>
-            </w:r>
-            <w:proofErr w:type="spellStart"/>
-            <w:r>
-              <w:rPr>
-                <w:rFonts w:ascii="Times New Roman" w:hAnsi="Times New Roman" w:cs="Times New Roman"/>
-                <w:sz w:val="24"/>
-                <w:szCs w:val="24"/>
-              </w:rPr>
-              <w:t>Denmark</w:t>
-            </w:r>
-            <w:proofErr w:type="spellEnd"/>
           </w:p>
         </w:tc>
         <w:tc>
@@ -4419,23 +4005,13 @@
                 <w:szCs w:val="24"/>
               </w:rPr>
             </w:pPr>
-            <w:proofErr w:type="spellStart"/>
             <w:r>
               <w:rPr>
                 <w:rFonts w:ascii="Times New Roman" w:hAnsi="Times New Roman" w:cs="Times New Roman"/>
                 <w:sz w:val="24"/>
                 <w:szCs w:val="24"/>
               </w:rPr>
-              <w:t>Raw</w:t>
-            </w:r>
-            <w:proofErr w:type="spellEnd"/>
-            <w:r>
-              <w:rPr>
-                <w:rFonts w:ascii="Times New Roman" w:hAnsi="Times New Roman" w:cs="Times New Roman"/>
-                <w:sz w:val="24"/>
-                <w:szCs w:val="24"/>
-              </w:rPr>
-              <w:t xml:space="preserve"> Milk</w:t>
+              <w:t>Raw Milk</w:t>
             </w:r>
           </w:p>
         </w:tc>
@@ -4532,34 +4108,14 @@
                 <w:szCs w:val="24"/>
               </w:rPr>
             </w:pPr>
-            <w:proofErr w:type="spellStart"/>
             <w:r>
               <w:rPr>
                 <w:rFonts w:ascii="Times New Roman" w:hAnsi="Times New Roman" w:cs="Times New Roman"/>
                 <w:sz w:val="24"/>
                 <w:szCs w:val="24"/>
               </w:rPr>
-              <w:t>Ireland</w:t>
+              <w:t>Ireland vs Slovakia</w:t>
             </w:r>
-            <w:proofErr w:type="spellEnd"/>
-            <w:r>
-              <w:rPr>
-                <w:rFonts w:ascii="Times New Roman" w:hAnsi="Times New Roman" w:cs="Times New Roman"/>
-                <w:sz w:val="24"/>
-                <w:szCs w:val="24"/>
-              </w:rPr>
-              <w:t xml:space="preserve"> vs </w:t>
-            </w:r>
-            <w:proofErr w:type="spellStart"/>
-            <w:r>
-              <w:rPr>
-                <w:rFonts w:ascii="Times New Roman" w:hAnsi="Times New Roman" w:cs="Times New Roman"/>
-                <w:sz w:val="24"/>
-                <w:szCs w:val="24"/>
-              </w:rPr>
-              <w:t>Slovakia</w:t>
-            </w:r>
-            <w:proofErr w:type="spellEnd"/>
           </w:p>
         </w:tc>
         <w:tc>
@@ -4574,23 +4130,13 @@
                 <w:szCs w:val="24"/>
               </w:rPr>
             </w:pPr>
-            <w:proofErr w:type="spellStart"/>
             <w:r>
               <w:rPr>
                 <w:rFonts w:ascii="Times New Roman" w:hAnsi="Times New Roman" w:cs="Times New Roman"/>
                 <w:sz w:val="24"/>
                 <w:szCs w:val="24"/>
               </w:rPr>
-              <w:t>Raw</w:t>
-            </w:r>
-            <w:proofErr w:type="spellEnd"/>
-            <w:r>
-              <w:rPr>
-                <w:rFonts w:ascii="Times New Roman" w:hAnsi="Times New Roman" w:cs="Times New Roman"/>
-                <w:sz w:val="24"/>
-                <w:szCs w:val="24"/>
-              </w:rPr>
-              <w:t xml:space="preserve"> Milk</w:t>
+              <w:t>Raw Milk</w:t>
             </w:r>
           </w:p>
         </w:tc>
@@ -4688,34 +4234,14 @@
                 <w:szCs w:val="24"/>
               </w:rPr>
             </w:pPr>
-            <w:proofErr w:type="spellStart"/>
             <w:r>
               <w:rPr>
                 <w:rFonts w:ascii="Times New Roman" w:hAnsi="Times New Roman" w:cs="Times New Roman"/>
                 <w:sz w:val="24"/>
                 <w:szCs w:val="24"/>
               </w:rPr>
-              <w:t>Denmark</w:t>
+              <w:t>Denmark vs Slovakia</w:t>
             </w:r>
-            <w:proofErr w:type="spellEnd"/>
-            <w:r>
-              <w:rPr>
-                <w:rFonts w:ascii="Times New Roman" w:hAnsi="Times New Roman" w:cs="Times New Roman"/>
-                <w:sz w:val="24"/>
-                <w:szCs w:val="24"/>
-              </w:rPr>
-              <w:t xml:space="preserve"> vs </w:t>
-            </w:r>
-            <w:proofErr w:type="spellStart"/>
-            <w:r>
-              <w:rPr>
-                <w:rFonts w:ascii="Times New Roman" w:hAnsi="Times New Roman" w:cs="Times New Roman"/>
-                <w:sz w:val="24"/>
-                <w:szCs w:val="24"/>
-              </w:rPr>
-              <w:t>Slovakia</w:t>
-            </w:r>
-            <w:proofErr w:type="spellEnd"/>
           </w:p>
         </w:tc>
         <w:tc>
@@ -4730,23 +4256,13 @@
                 <w:szCs w:val="24"/>
               </w:rPr>
             </w:pPr>
-            <w:proofErr w:type="spellStart"/>
             <w:r>
               <w:rPr>
                 <w:rFonts w:ascii="Times New Roman" w:hAnsi="Times New Roman" w:cs="Times New Roman"/>
                 <w:sz w:val="24"/>
                 <w:szCs w:val="24"/>
               </w:rPr>
-              <w:t>Raw</w:t>
-            </w:r>
-            <w:proofErr w:type="spellEnd"/>
-            <w:r>
-              <w:rPr>
-                <w:rFonts w:ascii="Times New Roman" w:hAnsi="Times New Roman" w:cs="Times New Roman"/>
-                <w:sz w:val="24"/>
-                <w:szCs w:val="24"/>
-              </w:rPr>
-              <w:t xml:space="preserve"> Milk</w:t>
+              <w:t>Raw Milk</w:t>
             </w:r>
           </w:p>
         </w:tc>
@@ -4872,15 +4388,7 @@
         </w:numPr>
       </w:pPr>
       <w:r>
-        <w:t>H</w:t>
-      </w:r>
-      <w:proofErr w:type="gramStart"/>
-      <w:r>
-        <w:t>0 :</w:t>
-      </w:r>
-      <w:proofErr w:type="gramEnd"/>
-      <w:r>
-        <w:t xml:space="preserve"> the price of the raw milk is equals between the three countries</w:t>
+        <w:t>H0 : the price of the raw milk is equals between the three countries</w:t>
       </w:r>
     </w:p>
     <w:p>
@@ -4892,15 +4400,7 @@
         </w:numPr>
       </w:pPr>
       <w:r>
-        <w:t>H</w:t>
-      </w:r>
-      <w:proofErr w:type="gramStart"/>
-      <w:r>
-        <w:t>1 :</w:t>
-      </w:r>
-      <w:proofErr w:type="gramEnd"/>
-      <w:r>
-        <w:t xml:space="preserve"> the price of the raw milk is not equals between the three countries</w:t>
+        <w:t>H1 : the price of the raw milk is not equals between the three countries</w:t>
       </w:r>
     </w:p>
     <w:p/>
@@ -4928,7 +4428,7 @@
                     <pic:cNvPicPr/>
                   </pic:nvPicPr>
                   <pic:blipFill>
-                    <a:blip r:embed="rId34"/>
+                    <a:blip r:embed="rId35"/>
                     <a:stretch>
                       <a:fillRect/>
                     </a:stretch>
@@ -4985,9 +4485,8 @@
           <w:szCs w:val="24"/>
           <w:lang w:val="en-GB" w:eastAsia="en-US"/>
         </w:rPr>
-        <w:t>-</w:t>
-      </w:r>
-      <w:proofErr w:type="spellStart"/>
+        <w:t>-val is less then 5%</w:t>
+      </w:r>
       <w:r>
         <w:rPr>
           <w:rFonts w:ascii="Times New Roman" w:hAnsi="Times New Roman" w:cs="Times New Roman"/>
@@ -4995,66 +4494,7 @@
           <w:szCs w:val="24"/>
           <w:lang w:val="en-GB" w:eastAsia="en-US"/>
         </w:rPr>
-        <w:t>val</w:t>
-      </w:r>
-      <w:proofErr w:type="spellEnd"/>
-      <w:r>
-        <w:rPr>
-          <w:rFonts w:ascii="Times New Roman" w:hAnsi="Times New Roman" w:cs="Times New Roman"/>
-          <w:sz w:val="24"/>
-          <w:szCs w:val="24"/>
-          <w:lang w:val="en-GB" w:eastAsia="en-US"/>
-        </w:rPr>
-        <w:t xml:space="preserve"> is less </w:t>
-      </w:r>
-      <w:proofErr w:type="spellStart"/>
-      <w:r>
-        <w:rPr>
-          <w:rFonts w:ascii="Times New Roman" w:hAnsi="Times New Roman" w:cs="Times New Roman"/>
-          <w:sz w:val="24"/>
-          <w:szCs w:val="24"/>
-          <w:lang w:val="en-GB" w:eastAsia="en-US"/>
-        </w:rPr>
-        <w:t>then</w:t>
-      </w:r>
-      <w:proofErr w:type="spellEnd"/>
-      <w:r>
-        <w:rPr>
-          <w:rFonts w:ascii="Times New Roman" w:hAnsi="Times New Roman" w:cs="Times New Roman"/>
-          <w:sz w:val="24"/>
-          <w:szCs w:val="24"/>
-          <w:lang w:val="en-GB" w:eastAsia="en-US"/>
-        </w:rPr>
-        <w:t xml:space="preserve"> 5%</w:t>
-      </w:r>
-      <w:r>
-        <w:rPr>
-          <w:rFonts w:ascii="Times New Roman" w:hAnsi="Times New Roman" w:cs="Times New Roman"/>
-          <w:sz w:val="24"/>
-          <w:szCs w:val="24"/>
-          <w:lang w:val="en-GB" w:eastAsia="en-US"/>
-        </w:rPr>
-        <w:t xml:space="preserve"> (p-</w:t>
-      </w:r>
-      <w:proofErr w:type="spellStart"/>
-      <w:r>
-        <w:rPr>
-          <w:rFonts w:ascii="Times New Roman" w:hAnsi="Times New Roman" w:cs="Times New Roman"/>
-          <w:sz w:val="24"/>
-          <w:szCs w:val="24"/>
-          <w:lang w:val="en-GB" w:eastAsia="en-US"/>
-        </w:rPr>
-        <w:t>val</w:t>
-      </w:r>
-      <w:proofErr w:type="spellEnd"/>
-      <w:r>
-        <w:rPr>
-          <w:rFonts w:ascii="Times New Roman" w:hAnsi="Times New Roman" w:cs="Times New Roman"/>
-          <w:sz w:val="24"/>
-          <w:szCs w:val="24"/>
-          <w:lang w:val="en-GB" w:eastAsia="en-US"/>
-        </w:rPr>
-        <w:t>=4.0344087717482904e-100)</w:t>
+        <w:t xml:space="preserve"> (p-val=4.0344087717482904e-100)</w:t>
       </w:r>
       <w:r>
         <w:rPr>
@@ -5174,7 +4614,6 @@
         </w:rPr>
         <w:t xml:space="preserve">E’ un test </w:t>
       </w:r>
-      <w:proofErr w:type="spellStart"/>
       <w:r>
         <w:rPr>
           <w:rFonts w:ascii="Times New Roman" w:hAnsi="Times New Roman" w:cs="Times New Roman"/>
@@ -5182,357 +4621,7 @@
           <w:szCs w:val="24"/>
           <w:lang w:val="en-GB" w:eastAsia="en-US"/>
         </w:rPr>
-        <w:t>statistico</w:t>
-      </w:r>
-      <w:proofErr w:type="spellEnd"/>
-      <w:r>
-        <w:rPr>
-          <w:rFonts w:ascii="Times New Roman" w:hAnsi="Times New Roman" w:cs="Times New Roman"/>
-          <w:sz w:val="24"/>
-          <w:szCs w:val="24"/>
-          <w:lang w:val="en-GB" w:eastAsia="en-US"/>
-        </w:rPr>
-        <w:t xml:space="preserve"> non </w:t>
-      </w:r>
-      <w:proofErr w:type="spellStart"/>
-      <w:r>
-        <w:rPr>
-          <w:rFonts w:ascii="Times New Roman" w:hAnsi="Times New Roman" w:cs="Times New Roman"/>
-          <w:sz w:val="24"/>
-          <w:szCs w:val="24"/>
-          <w:lang w:val="en-GB" w:eastAsia="en-US"/>
-        </w:rPr>
-        <w:t>parametrico</w:t>
-      </w:r>
-      <w:proofErr w:type="spellEnd"/>
-      <w:r>
-        <w:rPr>
-          <w:rFonts w:ascii="Times New Roman" w:hAnsi="Times New Roman" w:cs="Times New Roman"/>
-          <w:sz w:val="24"/>
-          <w:szCs w:val="24"/>
-          <w:lang w:val="en-GB" w:eastAsia="en-US"/>
-        </w:rPr>
-        <w:t xml:space="preserve"> che </w:t>
-      </w:r>
-      <w:proofErr w:type="spellStart"/>
-      <w:r>
-        <w:rPr>
-          <w:rFonts w:ascii="Times New Roman" w:hAnsi="Times New Roman" w:cs="Times New Roman"/>
-          <w:sz w:val="24"/>
-          <w:szCs w:val="24"/>
-          <w:lang w:val="en-GB" w:eastAsia="en-US"/>
-        </w:rPr>
-        <w:t>viene</w:t>
-      </w:r>
-      <w:proofErr w:type="spellEnd"/>
-      <w:r>
-        <w:rPr>
-          <w:rFonts w:ascii="Times New Roman" w:hAnsi="Times New Roman" w:cs="Times New Roman"/>
-          <w:sz w:val="24"/>
-          <w:szCs w:val="24"/>
-          <w:lang w:val="en-GB" w:eastAsia="en-US"/>
-        </w:rPr>
-        <w:t xml:space="preserve"> </w:t>
-      </w:r>
-      <w:proofErr w:type="spellStart"/>
-      <w:r>
-        <w:rPr>
-          <w:rFonts w:ascii="Times New Roman" w:hAnsi="Times New Roman" w:cs="Times New Roman"/>
-          <w:sz w:val="24"/>
-          <w:szCs w:val="24"/>
-          <w:lang w:val="en-GB" w:eastAsia="en-US"/>
-        </w:rPr>
-        <w:t>utilizzato</w:t>
-      </w:r>
-      <w:proofErr w:type="spellEnd"/>
-      <w:r>
-        <w:rPr>
-          <w:rFonts w:ascii="Times New Roman" w:hAnsi="Times New Roman" w:cs="Times New Roman"/>
-          <w:sz w:val="24"/>
-          <w:szCs w:val="24"/>
-          <w:lang w:val="en-GB" w:eastAsia="en-US"/>
-        </w:rPr>
-        <w:t xml:space="preserve"> per </w:t>
-      </w:r>
-      <w:proofErr w:type="spellStart"/>
-      <w:r>
-        <w:rPr>
-          <w:rFonts w:ascii="Times New Roman" w:hAnsi="Times New Roman" w:cs="Times New Roman"/>
-          <w:sz w:val="24"/>
-          <w:szCs w:val="24"/>
-          <w:lang w:val="en-GB" w:eastAsia="en-US"/>
-        </w:rPr>
-        <w:t>determinare</w:t>
-      </w:r>
-      <w:proofErr w:type="spellEnd"/>
-      <w:r>
-        <w:rPr>
-          <w:rFonts w:ascii="Times New Roman" w:hAnsi="Times New Roman" w:cs="Times New Roman"/>
-          <w:sz w:val="24"/>
-          <w:szCs w:val="24"/>
-          <w:lang w:val="en-GB" w:eastAsia="en-US"/>
-        </w:rPr>
-        <w:t xml:space="preserve"> se </w:t>
-      </w:r>
-      <w:proofErr w:type="spellStart"/>
-      <w:r>
-        <w:rPr>
-          <w:rFonts w:ascii="Times New Roman" w:hAnsi="Times New Roman" w:cs="Times New Roman"/>
-          <w:sz w:val="24"/>
-          <w:szCs w:val="24"/>
-          <w:lang w:val="en-GB" w:eastAsia="en-US"/>
-        </w:rPr>
-        <w:t>esiste</w:t>
-      </w:r>
-      <w:proofErr w:type="spellEnd"/>
-      <w:r>
-        <w:rPr>
-          <w:rFonts w:ascii="Times New Roman" w:hAnsi="Times New Roman" w:cs="Times New Roman"/>
-          <w:sz w:val="24"/>
-          <w:szCs w:val="24"/>
-          <w:lang w:val="en-GB" w:eastAsia="en-US"/>
-        </w:rPr>
-        <w:t xml:space="preserve"> </w:t>
-      </w:r>
-      <w:proofErr w:type="spellStart"/>
-      <w:r>
-        <w:rPr>
-          <w:rFonts w:ascii="Times New Roman" w:hAnsi="Times New Roman" w:cs="Times New Roman"/>
-          <w:sz w:val="24"/>
-          <w:szCs w:val="24"/>
-          <w:lang w:val="en-GB" w:eastAsia="en-US"/>
-        </w:rPr>
-        <w:t>una</w:t>
-      </w:r>
-      <w:proofErr w:type="spellEnd"/>
-      <w:r>
-        <w:rPr>
-          <w:rFonts w:ascii="Times New Roman" w:hAnsi="Times New Roman" w:cs="Times New Roman"/>
-          <w:sz w:val="24"/>
-          <w:szCs w:val="24"/>
-          <w:lang w:val="en-GB" w:eastAsia="en-US"/>
-        </w:rPr>
-        <w:t xml:space="preserve"> </w:t>
-      </w:r>
-      <w:proofErr w:type="spellStart"/>
-      <w:r>
-        <w:rPr>
-          <w:rFonts w:ascii="Times New Roman" w:hAnsi="Times New Roman" w:cs="Times New Roman"/>
-          <w:sz w:val="24"/>
-          <w:szCs w:val="24"/>
-          <w:lang w:val="en-GB" w:eastAsia="en-US"/>
-        </w:rPr>
-        <w:t>differenza</w:t>
-      </w:r>
-      <w:proofErr w:type="spellEnd"/>
-      <w:r>
-        <w:rPr>
-          <w:rFonts w:ascii="Times New Roman" w:hAnsi="Times New Roman" w:cs="Times New Roman"/>
-          <w:sz w:val="24"/>
-          <w:szCs w:val="24"/>
-          <w:lang w:val="en-GB" w:eastAsia="en-US"/>
-        </w:rPr>
-        <w:t xml:space="preserve"> significative </w:t>
-      </w:r>
-      <w:proofErr w:type="spellStart"/>
-      <w:r>
-        <w:rPr>
-          <w:rFonts w:ascii="Times New Roman" w:hAnsi="Times New Roman" w:cs="Times New Roman"/>
-          <w:sz w:val="24"/>
-          <w:szCs w:val="24"/>
-          <w:lang w:val="en-GB" w:eastAsia="en-US"/>
-        </w:rPr>
-        <w:t>tra</w:t>
-      </w:r>
-      <w:proofErr w:type="spellEnd"/>
-      <w:r>
-        <w:rPr>
-          <w:rFonts w:ascii="Times New Roman" w:hAnsi="Times New Roman" w:cs="Times New Roman"/>
-          <w:sz w:val="24"/>
-          <w:szCs w:val="24"/>
-          <w:lang w:val="en-GB" w:eastAsia="en-US"/>
-        </w:rPr>
-        <w:t xml:space="preserve"> I </w:t>
-      </w:r>
-      <w:proofErr w:type="spellStart"/>
-      <w:r>
-        <w:rPr>
-          <w:rFonts w:ascii="Times New Roman" w:hAnsi="Times New Roman" w:cs="Times New Roman"/>
-          <w:sz w:val="24"/>
-          <w:szCs w:val="24"/>
-          <w:lang w:val="en-GB" w:eastAsia="en-US"/>
-        </w:rPr>
-        <w:t>ranghi</w:t>
-      </w:r>
-      <w:proofErr w:type="spellEnd"/>
-      <w:r>
-        <w:rPr>
-          <w:rFonts w:ascii="Times New Roman" w:hAnsi="Times New Roman" w:cs="Times New Roman"/>
-          <w:sz w:val="24"/>
-          <w:szCs w:val="24"/>
-          <w:lang w:val="en-GB" w:eastAsia="en-US"/>
-        </w:rPr>
-        <w:t xml:space="preserve"> </w:t>
-      </w:r>
-      <w:proofErr w:type="spellStart"/>
-      <w:r>
-        <w:rPr>
-          <w:rFonts w:ascii="Times New Roman" w:hAnsi="Times New Roman" w:cs="Times New Roman"/>
-          <w:sz w:val="24"/>
-          <w:szCs w:val="24"/>
-          <w:lang w:val="en-GB" w:eastAsia="en-US"/>
-        </w:rPr>
-        <w:t>medi</w:t>
-      </w:r>
-      <w:proofErr w:type="spellEnd"/>
-      <w:r>
-        <w:rPr>
-          <w:rFonts w:ascii="Times New Roman" w:hAnsi="Times New Roman" w:cs="Times New Roman"/>
-          <w:sz w:val="24"/>
-          <w:szCs w:val="24"/>
-          <w:lang w:val="en-GB" w:eastAsia="en-US"/>
-        </w:rPr>
-        <w:t xml:space="preserve"> dei </w:t>
-      </w:r>
-      <w:proofErr w:type="spellStart"/>
-      <w:r>
-        <w:rPr>
-          <w:rFonts w:ascii="Times New Roman" w:hAnsi="Times New Roman" w:cs="Times New Roman"/>
-          <w:sz w:val="24"/>
-          <w:szCs w:val="24"/>
-          <w:lang w:val="en-GB" w:eastAsia="en-US"/>
-        </w:rPr>
-        <w:t>campioni</w:t>
-      </w:r>
-      <w:proofErr w:type="spellEnd"/>
-      <w:r>
-        <w:rPr>
-          <w:rFonts w:ascii="Times New Roman" w:hAnsi="Times New Roman" w:cs="Times New Roman"/>
-          <w:sz w:val="24"/>
-          <w:szCs w:val="24"/>
-          <w:lang w:val="en-GB" w:eastAsia="en-US"/>
-        </w:rPr>
-        <w:t xml:space="preserve"> </w:t>
-      </w:r>
-      <w:proofErr w:type="spellStart"/>
-      <w:r>
-        <w:rPr>
-          <w:rFonts w:ascii="Times New Roman" w:hAnsi="Times New Roman" w:cs="Times New Roman"/>
-          <w:sz w:val="24"/>
-          <w:szCs w:val="24"/>
-          <w:lang w:val="en-GB" w:eastAsia="en-US"/>
-        </w:rPr>
-        <w:t>confrontati</w:t>
-      </w:r>
-      <w:proofErr w:type="spellEnd"/>
-      <w:r>
-        <w:rPr>
-          <w:rFonts w:ascii="Times New Roman" w:hAnsi="Times New Roman" w:cs="Times New Roman"/>
-          <w:sz w:val="24"/>
-          <w:szCs w:val="24"/>
-          <w:lang w:val="en-GB" w:eastAsia="en-US"/>
-        </w:rPr>
-        <w:t xml:space="preserve">. Puo’ </w:t>
-      </w:r>
-      <w:proofErr w:type="spellStart"/>
-      <w:r>
-        <w:rPr>
-          <w:rFonts w:ascii="Times New Roman" w:hAnsi="Times New Roman" w:cs="Times New Roman"/>
-          <w:sz w:val="24"/>
-          <w:szCs w:val="24"/>
-          <w:lang w:val="en-GB" w:eastAsia="en-US"/>
-        </w:rPr>
-        <w:t>essere</w:t>
-      </w:r>
-      <w:proofErr w:type="spellEnd"/>
-      <w:r>
-        <w:rPr>
-          <w:rFonts w:ascii="Times New Roman" w:hAnsi="Times New Roman" w:cs="Times New Roman"/>
-          <w:sz w:val="24"/>
-          <w:szCs w:val="24"/>
-          <w:lang w:val="en-GB" w:eastAsia="en-US"/>
-        </w:rPr>
-        <w:t xml:space="preserve"> </w:t>
-      </w:r>
-      <w:proofErr w:type="spellStart"/>
-      <w:r>
-        <w:rPr>
-          <w:rFonts w:ascii="Times New Roman" w:hAnsi="Times New Roman" w:cs="Times New Roman"/>
-          <w:sz w:val="24"/>
-          <w:szCs w:val="24"/>
-          <w:lang w:val="en-GB" w:eastAsia="en-US"/>
-        </w:rPr>
-        <w:t>usato</w:t>
-      </w:r>
-      <w:proofErr w:type="spellEnd"/>
-      <w:r>
-        <w:rPr>
-          <w:rFonts w:ascii="Times New Roman" w:hAnsi="Times New Roman" w:cs="Times New Roman"/>
-          <w:sz w:val="24"/>
-          <w:szCs w:val="24"/>
-          <w:lang w:val="en-GB" w:eastAsia="en-US"/>
-        </w:rPr>
-        <w:t xml:space="preserve"> in </w:t>
-      </w:r>
-      <w:proofErr w:type="spellStart"/>
-      <w:r>
-        <w:rPr>
-          <w:rFonts w:ascii="Times New Roman" w:hAnsi="Times New Roman" w:cs="Times New Roman"/>
-          <w:sz w:val="24"/>
-          <w:szCs w:val="24"/>
-          <w:lang w:val="en-GB" w:eastAsia="en-US"/>
-        </w:rPr>
-        <w:t>alternativa</w:t>
-      </w:r>
-      <w:proofErr w:type="spellEnd"/>
-      <w:r>
-        <w:rPr>
-          <w:rFonts w:ascii="Times New Roman" w:hAnsi="Times New Roman" w:cs="Times New Roman"/>
-          <w:sz w:val="24"/>
-          <w:szCs w:val="24"/>
-          <w:lang w:val="en-GB" w:eastAsia="en-US"/>
-        </w:rPr>
-        <w:t xml:space="preserve"> ad ANOVA che </w:t>
-      </w:r>
-      <w:proofErr w:type="spellStart"/>
-      <w:r>
-        <w:rPr>
-          <w:rFonts w:ascii="Times New Roman" w:hAnsi="Times New Roman" w:cs="Times New Roman"/>
-          <w:sz w:val="24"/>
-          <w:szCs w:val="24"/>
-          <w:lang w:val="en-GB" w:eastAsia="en-US"/>
-        </w:rPr>
-        <w:t>pressupone</w:t>
-      </w:r>
-      <w:proofErr w:type="spellEnd"/>
-      <w:r>
-        <w:rPr>
-          <w:rFonts w:ascii="Times New Roman" w:hAnsi="Times New Roman" w:cs="Times New Roman"/>
-          <w:sz w:val="24"/>
-          <w:szCs w:val="24"/>
-          <w:lang w:val="en-GB" w:eastAsia="en-US"/>
-        </w:rPr>
-        <w:t xml:space="preserve"> la </w:t>
-      </w:r>
-      <w:proofErr w:type="spellStart"/>
-      <w:r>
-        <w:rPr>
-          <w:rFonts w:ascii="Times New Roman" w:hAnsi="Times New Roman" w:cs="Times New Roman"/>
-          <w:sz w:val="24"/>
-          <w:szCs w:val="24"/>
-          <w:lang w:val="en-GB" w:eastAsia="en-US"/>
-        </w:rPr>
-        <w:t>normalita</w:t>
-      </w:r>
-      <w:proofErr w:type="spellEnd"/>
-      <w:r>
-        <w:rPr>
-          <w:rFonts w:ascii="Times New Roman" w:hAnsi="Times New Roman" w:cs="Times New Roman"/>
-          <w:sz w:val="24"/>
-          <w:szCs w:val="24"/>
-          <w:lang w:val="en-GB" w:eastAsia="en-US"/>
-        </w:rPr>
-        <w:t>’.</w:t>
+        <w:t>statistico non parametrico che viene utilizzato per determinare se esiste una differenza significative tra I ranghi medi dei campioni confrontati. Puo’ essere usato in alternativa ad ANOVA che pressupone la normalita’.</w:t>
       </w:r>
     </w:p>
     <w:p>
@@ -5737,7 +4826,7 @@
                     <pic:cNvPicPr/>
                   </pic:nvPicPr>
                   <pic:blipFill>
-                    <a:blip r:embed="rId35"/>
+                    <a:blip r:embed="rId36"/>
                     <a:stretch>
                       <a:fillRect/>
                     </a:stretch>
@@ -5774,15 +4863,7 @@
         </w:r>
       </w:fldSimple>
       <w:r>
-        <w:t xml:space="preserve"> - raw milk price prediction </w:t>
-      </w:r>
-      <w:proofErr w:type="spellStart"/>
-      <w:r>
-        <w:t>dateset</w:t>
-      </w:r>
-      <w:proofErr w:type="spellEnd"/>
-      <w:r>
-        <w:t xml:space="preserve"> - initial</w:t>
+        <w:t xml:space="preserve"> - raw milk price prediction dateset - initial</w:t>
       </w:r>
     </w:p>
     <w:p>
@@ -5849,27 +4930,7 @@
           <w:szCs w:val="24"/>
           <w:lang w:val="en-IE" w:eastAsia="en-US"/>
         </w:rPr>
-        <w:t xml:space="preserve">% or raw product      </w:t>
-      </w:r>
-      <w:proofErr w:type="gramStart"/>
-      <w:r>
-        <w:rPr>
-          <w:rFonts w:ascii="Times New Roman" w:hAnsi="Times New Roman" w:cs="Times New Roman"/>
-          <w:sz w:val="24"/>
-          <w:szCs w:val="24"/>
-          <w:lang w:val="en-IE" w:eastAsia="en-US"/>
-        </w:rPr>
-        <w:t xml:space="preserve">  :</w:t>
-      </w:r>
-      <w:proofErr w:type="gramEnd"/>
-      <w:r>
-        <w:rPr>
-          <w:rFonts w:ascii="Times New Roman" w:hAnsi="Times New Roman" w:cs="Times New Roman"/>
-          <w:sz w:val="24"/>
-          <w:szCs w:val="24"/>
-          <w:lang w:val="en-IE" w:eastAsia="en-US"/>
-        </w:rPr>
-        <w:t xml:space="preserve"> 0.9386861313868613</w:t>
+        <w:t>% or raw product        : 0.9386861313868613</w:t>
       </w:r>
     </w:p>
     <w:p/>
@@ -5903,7 +4964,7 @@
                     <pic:cNvPicPr/>
                   </pic:nvPicPr>
                   <pic:blipFill>
-                    <a:blip r:embed="rId36"/>
+                    <a:blip r:embed="rId37"/>
                     <a:stretch>
                       <a:fillRect/>
                     </a:stretch>
@@ -5974,7 +5035,7 @@
                     <pic:cNvPicPr/>
                   </pic:nvPicPr>
                   <pic:blipFill>
-                    <a:blip r:embed="rId37"/>
+                    <a:blip r:embed="rId38"/>
                     <a:stretch>
                       <a:fillRect/>
                     </a:stretch>
@@ -6038,7 +5099,7 @@
                     <pic:cNvPicPr/>
                   </pic:nvPicPr>
                   <pic:blipFill>
-                    <a:blip r:embed="rId38"/>
+                    <a:blip r:embed="rId39"/>
                     <a:stretch>
                       <a:fillRect/>
                     </a:stretch>
@@ -6080,15 +5141,7 @@
     </w:p>
     <w:p>
       <w:r>
-        <w:t xml:space="preserve">There aren’t </w:t>
-      </w:r>
-      <w:proofErr w:type="spellStart"/>
-      <w:r>
-        <w:t>NaN</w:t>
-      </w:r>
-      <w:proofErr w:type="spellEnd"/>
-      <w:r>
-        <w:t>/Null values. The dataset is ready for the modelling phase. No imputer activity is needed.</w:t>
+        <w:t>There aren’t NaN/Null values. The dataset is ready for the modelling phase. No imputer activity is needed.</w:t>
       </w:r>
     </w:p>
     <w:p/>
@@ -6107,23 +5160,7 @@
           <w:rFonts w:cs="Arial"/>
           <w:sz w:val="24"/>
         </w:rPr>
-        <w:t xml:space="preserve">Stage Four - </w:t>
-      </w:r>
-      <w:proofErr w:type="spellStart"/>
-      <w:r>
-        <w:rPr>
-          <w:rFonts w:cs="Arial"/>
-          <w:sz w:val="24"/>
-        </w:rPr>
-        <w:t>Modeling</w:t>
-      </w:r>
-      <w:proofErr w:type="spellEnd"/>
-      <w:r>
-        <w:rPr>
-          <w:rFonts w:cs="Arial"/>
-          <w:sz w:val="24"/>
-        </w:rPr>
-        <w:t xml:space="preserve"> Phase</w:t>
+        <w:t>Stage Four - Modeling Phase</w:t>
       </w:r>
     </w:p>
     <w:p>
@@ -6138,31 +5175,7 @@
         <w:jc w:val="left"/>
       </w:pPr>
       <w:r>
-        <w:t xml:space="preserve">The choice of an algorithm depends on many factors, including the size, </w:t>
-      </w:r>
-      <w:proofErr w:type="gramStart"/>
-      <w:r>
-        <w:t>quality</w:t>
-      </w:r>
-      <w:proofErr w:type="gramEnd"/>
-      <w:r>
-        <w:t xml:space="preserve"> and nature of the data, etc. If the data is labelled, you have a supervised learning problem; if you have </w:t>
-      </w:r>
-      <w:proofErr w:type="spellStart"/>
-      <w:r>
-        <w:t>unlabeled</w:t>
-      </w:r>
-      <w:proofErr w:type="spellEnd"/>
-      <w:r>
-        <w:t xml:space="preserve"> data, you have an unsupervised learning problem. If the solution involves interacting with the environment and obtaining feedback, there is a learning problem by reinforcement. </w:t>
-      </w:r>
-      <w:proofErr w:type="gramStart"/>
-      <w:r>
-        <w:t>Furthermore, depending on the data output, there</w:t>
-      </w:r>
-      <w:proofErr w:type="gramEnd"/>
-      <w:r>
-        <w:t xml:space="preserve"> may be a classification or regression problem. If the output is numerical, there is a regression problem; if instead, it is categorical, there is a classification problem.</w:t>
+        <w:t>The choice of an algorithm depends on many factors, including the size, quality and nature of the data, etc. If the data is labelled, you have a supervised learning problem; if you have unlabeled data, you have an unsupervised learning problem. If the solution involves interacting with the environment and obtaining feedback, there is a learning problem by reinforcement. Furthermore, depending on the data output, there may be a classification or regression problem. If the output is numerical, there is a regression problem; if instead, it is categorical, there is a classification problem.</w:t>
       </w:r>
     </w:p>
     <w:p>
@@ -6202,7 +5215,6 @@
                 <w:bCs/>
               </w:rPr>
             </w:pPr>
-            <w:proofErr w:type="spellStart"/>
             <w:r>
               <w:rPr>
                 <w:b/>
@@ -6224,7 +5236,6 @@
               </w:rPr>
               <w:t>ms</w:t>
             </w:r>
-            <w:proofErr w:type="spellEnd"/>
           </w:p>
         </w:tc>
       </w:tr>
@@ -6235,13 +5246,8 @@
             <w:vMerge w:val="restart"/>
           </w:tcPr>
           <w:p>
-            <w:proofErr w:type="spellStart"/>
             <w:r>
-              <w:t>Unsupervised</w:t>
-            </w:r>
-            <w:proofErr w:type="spellEnd"/>
-            <w:r>
-              <w:t xml:space="preserve"> </w:t>
+              <w:t xml:space="preserve">Unsupervised </w:t>
             </w:r>
           </w:p>
         </w:tc>
@@ -6261,11 +5267,9 @@
             <w:tcW w:w="3056" w:type="dxa"/>
           </w:tcPr>
           <w:p>
-            <w:proofErr w:type="spellStart"/>
             <w:r>
               <w:t>Hierarchical</w:t>
             </w:r>
-            <w:proofErr w:type="spellEnd"/>
           </w:p>
         </w:tc>
       </w:tr>
@@ -6341,11 +5345,9 @@
             <w:tcW w:w="3056" w:type="dxa"/>
           </w:tcPr>
           <w:p>
-            <w:proofErr w:type="spellStart"/>
             <w:r>
               <w:t>DBScan</w:t>
             </w:r>
-            <w:proofErr w:type="spellEnd"/>
           </w:p>
         </w:tc>
       </w:tr>
@@ -6434,11 +5436,9 @@
             <w:vMerge w:val="restart"/>
           </w:tcPr>
           <w:p>
-            <w:proofErr w:type="spellStart"/>
             <w:r>
               <w:t>Supervised</w:t>
             </w:r>
-            <w:proofErr w:type="spellEnd"/>
           </w:p>
         </w:tc>
         <w:tc>
@@ -6447,11 +5447,9 @@
             <w:vMerge w:val="restart"/>
           </w:tcPr>
           <w:p>
-            <w:proofErr w:type="spellStart"/>
             <w:r>
               <w:t>Classification</w:t>
             </w:r>
-            <w:proofErr w:type="spellEnd"/>
           </w:p>
         </w:tc>
         <w:tc>
@@ -6460,13 +5458,8 @@
           </w:tcPr>
           <w:p>
             <w:r>
-              <w:t xml:space="preserve">Naïve </w:t>
+              <w:t>Naïve Bayes</w:t>
             </w:r>
-            <w:proofErr w:type="spellStart"/>
-            <w:r>
-              <w:t>Bayes</w:t>
-            </w:r>
-            <w:proofErr w:type="spellEnd"/>
           </w:p>
         </w:tc>
       </w:tr>
@@ -6491,13 +5484,8 @@
           </w:tcPr>
           <w:p>
             <w:r>
-              <w:t xml:space="preserve">Random </w:t>
+              <w:t>Random Forest</w:t>
             </w:r>
-            <w:proofErr w:type="spellStart"/>
-            <w:r>
-              <w:t>Forest</w:t>
-            </w:r>
-            <w:proofErr w:type="spellEnd"/>
           </w:p>
         </w:tc>
       </w:tr>
@@ -6521,19 +5509,9 @@
             <w:tcW w:w="3056" w:type="dxa"/>
           </w:tcPr>
           <w:p>
-            <w:proofErr w:type="spellStart"/>
             <w:r>
-              <w:t>Logistic</w:t>
+              <w:t>Logistic Regression</w:t>
             </w:r>
-            <w:proofErr w:type="spellEnd"/>
-            <w:r>
-              <w:t xml:space="preserve"> </w:t>
-            </w:r>
-            <w:proofErr w:type="spellStart"/>
-            <w:r>
-              <w:t>Regression</w:t>
-            </w:r>
-            <w:proofErr w:type="spellEnd"/>
           </w:p>
         </w:tc>
       </w:tr>
@@ -6583,92 +5561,9 @@
             <w:tcW w:w="3056" w:type="dxa"/>
           </w:tcPr>
           <w:p>
-            <w:proofErr w:type="spellStart"/>
             <w:r>
-              <w:t>Decision</w:t>
+              <w:t>Decision Tree</w:t>
             </w:r>
-            <w:proofErr w:type="spellEnd"/>
-            <w:r>
-              <w:t xml:space="preserve"> </w:t>
-            </w:r>
-            <w:proofErr w:type="spellStart"/>
-            <w:r>
-              <w:t>Tree</w:t>
-            </w:r>
-            <w:proofErr w:type="spellEnd"/>
-          </w:p>
-        </w:tc>
-      </w:tr>
-      <w:tr>
-        <w:tc>
-          <w:tcPr>
-            <w:tcW w:w="3055" w:type="dxa"/>
-            <w:vMerge/>
-          </w:tcPr>
-          <w:p/>
-        </w:tc>
-        <w:tc>
-          <w:tcPr>
-            <w:tcW w:w="3055" w:type="dxa"/>
-            <w:vMerge/>
-          </w:tcPr>
-          <w:p/>
-        </w:tc>
-        <w:tc>
-          <w:tcPr>
-            <w:tcW w:w="3056" w:type="dxa"/>
-          </w:tcPr>
-          <w:p>
-            <w:proofErr w:type="spellStart"/>
-            <w:r>
-              <w:t>Gradient</w:t>
-            </w:r>
-            <w:proofErr w:type="spellEnd"/>
-            <w:r>
-              <w:t xml:space="preserve"> </w:t>
-            </w:r>
-            <w:proofErr w:type="spellStart"/>
-            <w:r>
-              <w:t>Boosting</w:t>
-            </w:r>
-            <w:proofErr w:type="spellEnd"/>
-          </w:p>
-        </w:tc>
-      </w:tr>
-      <w:tr>
-        <w:tc>
-          <w:tcPr>
-            <w:tcW w:w="3055" w:type="dxa"/>
-            <w:vMerge/>
-          </w:tcPr>
-          <w:p/>
-        </w:tc>
-        <w:tc>
-          <w:tcPr>
-            <w:tcW w:w="3055" w:type="dxa"/>
-            <w:vMerge w:val="restart"/>
-          </w:tcPr>
-          <w:p>
-            <w:proofErr w:type="spellStart"/>
-            <w:r>
-              <w:t>Regression</w:t>
-            </w:r>
-            <w:proofErr w:type="spellEnd"/>
-          </w:p>
-        </w:tc>
-        <w:tc>
-          <w:tcPr>
-            <w:tcW w:w="3056" w:type="dxa"/>
-          </w:tcPr>
-          <w:p>
-            <w:r>
-              <w:t xml:space="preserve">Linear </w:t>
-            </w:r>
-            <w:proofErr w:type="spellStart"/>
-            <w:r>
-              <w:t>Regression</w:t>
-            </w:r>
-            <w:proofErr w:type="spellEnd"/>
           </w:p>
         </w:tc>
       </w:tr>
@@ -6693,21 +5588,38 @@
           </w:tcPr>
           <w:p>
             <w:r>
-              <w:t xml:space="preserve">Random </w:t>
+              <w:t>Gradient Boosting</w:t>
             </w:r>
-            <w:proofErr w:type="spellStart"/>
+          </w:p>
+        </w:tc>
+      </w:tr>
+      <w:tr>
+        <w:tc>
+          <w:tcPr>
+            <w:tcW w:w="3055" w:type="dxa"/>
+            <w:vMerge/>
+          </w:tcPr>
+          <w:p/>
+        </w:tc>
+        <w:tc>
+          <w:tcPr>
+            <w:tcW w:w="3055" w:type="dxa"/>
+            <w:vMerge w:val="restart"/>
+          </w:tcPr>
+          <w:p>
             <w:r>
-              <w:t>Forest</w:t>
+              <w:t>Regression</w:t>
             </w:r>
-            <w:proofErr w:type="spellEnd"/>
+          </w:p>
+        </w:tc>
+        <w:tc>
+          <w:tcPr>
+            <w:tcW w:w="3056" w:type="dxa"/>
+          </w:tcPr>
+          <w:p>
             <w:r>
-              <w:t xml:space="preserve"> </w:t>
+              <w:t>Linear Regression</w:t>
             </w:r>
-            <w:proofErr w:type="spellStart"/>
-            <w:r>
-              <w:t>Regressor</w:t>
-            </w:r>
-            <w:proofErr w:type="spellEnd"/>
           </w:p>
         </w:tc>
       </w:tr>
@@ -6732,13 +5644,8 @@
           </w:tcPr>
           <w:p>
             <w:r>
-              <w:t xml:space="preserve">Poisson </w:t>
+              <w:t>Random Forest Regressor</w:t>
             </w:r>
-            <w:proofErr w:type="spellStart"/>
-            <w:r>
-              <w:t>Regression</w:t>
-            </w:r>
-            <w:proofErr w:type="spellEnd"/>
           </w:p>
         </w:tc>
       </w:tr>
@@ -6763,57 +5670,8 @@
           </w:tcPr>
           <w:p>
             <w:r>
-              <w:t xml:space="preserve">Lasso </w:t>
+              <w:t>Poisson Regression</w:t>
             </w:r>
-            <w:proofErr w:type="spellStart"/>
-            <w:r>
-              <w:t>Regression</w:t>
-            </w:r>
-            <w:proofErr w:type="spellEnd"/>
-          </w:p>
-        </w:tc>
-      </w:tr>
-      <w:tr>
-        <w:tc>
-          <w:tcPr>
-            <w:tcW w:w="3055" w:type="dxa"/>
-            <w:vMerge/>
-          </w:tcPr>
-          <w:p/>
-        </w:tc>
-        <w:tc>
-          <w:tcPr>
-            <w:tcW w:w="3055" w:type="dxa"/>
-            <w:vMerge/>
-          </w:tcPr>
-          <w:p/>
-        </w:tc>
-        <w:tc>
-          <w:tcPr>
-            <w:tcW w:w="3056" w:type="dxa"/>
-          </w:tcPr>
-          <w:p>
-            <w:proofErr w:type="spellStart"/>
-            <w:r>
-              <w:t>Decision</w:t>
-            </w:r>
-            <w:proofErr w:type="spellEnd"/>
-            <w:r>
-              <w:t xml:space="preserve"> </w:t>
-            </w:r>
-            <w:proofErr w:type="spellStart"/>
-            <w:r>
-              <w:t>Tree</w:t>
-            </w:r>
-            <w:proofErr w:type="spellEnd"/>
-            <w:r>
-              <w:t xml:space="preserve"> </w:t>
-            </w:r>
-            <w:proofErr w:type="spellStart"/>
-            <w:r>
-              <w:t>Regressor</w:t>
-            </w:r>
-            <w:proofErr w:type="spellEnd"/>
           </w:p>
         </w:tc>
       </w:tr>
@@ -6838,13 +5696,60 @@
           </w:tcPr>
           <w:p>
             <w:r>
-              <w:t xml:space="preserve">Multiple </w:t>
+              <w:t>Lasso Regression</w:t>
             </w:r>
-            <w:proofErr w:type="spellStart"/>
+          </w:p>
+        </w:tc>
+      </w:tr>
+      <w:tr>
+        <w:tc>
+          <w:tcPr>
+            <w:tcW w:w="3055" w:type="dxa"/>
+            <w:vMerge/>
+          </w:tcPr>
+          <w:p/>
+        </w:tc>
+        <w:tc>
+          <w:tcPr>
+            <w:tcW w:w="3055" w:type="dxa"/>
+            <w:vMerge/>
+          </w:tcPr>
+          <w:p/>
+        </w:tc>
+        <w:tc>
+          <w:tcPr>
+            <w:tcW w:w="3056" w:type="dxa"/>
+          </w:tcPr>
+          <w:p>
             <w:r>
-              <w:t>Regression</w:t>
+              <w:t>Decision Tree Regressor</w:t>
             </w:r>
-            <w:proofErr w:type="spellEnd"/>
+          </w:p>
+        </w:tc>
+      </w:tr>
+      <w:tr>
+        <w:tc>
+          <w:tcPr>
+            <w:tcW w:w="3055" w:type="dxa"/>
+            <w:vMerge/>
+          </w:tcPr>
+          <w:p/>
+        </w:tc>
+        <w:tc>
+          <w:tcPr>
+            <w:tcW w:w="3055" w:type="dxa"/>
+            <w:vMerge/>
+          </w:tcPr>
+          <w:p/>
+        </w:tc>
+        <w:tc>
+          <w:tcPr>
+            <w:tcW w:w="3056" w:type="dxa"/>
+          </w:tcPr>
+          <w:p>
+            <w:r>
+              <w:t>Multiple Regression</w:t>
+            </w:r>
           </w:p>
         </w:tc>
       </w:tr>
@@ -6876,15 +5781,7 @@
         <w:jc w:val="left"/>
       </w:pPr>
       <w:r>
-        <w:t xml:space="preserve">Before applying any kind of algorithm, the dataset must be split into two or three parts, called train, </w:t>
-      </w:r>
-      <w:proofErr w:type="gramStart"/>
-      <w:r>
-        <w:t>validation</w:t>
-      </w:r>
-      <w:proofErr w:type="gramEnd"/>
-      <w:r>
-        <w:t xml:space="preserve"> and test set. In the Train Set, the model learns the relationships between the input variables, the X, and the output variables, which are represented by the Y. In this way, the model compares the result of its prediction with the real one and consequently updates the various parameters to minimi</w:t>
+        <w:t>Before applying any kind of algorithm, the dataset must be split into two or three parts, called train, validation and test set. In the Train Set, the model learns the relationships between the input variables, the X, and the output variables, which are represented by the Y. In this way, the model compares the result of its prediction with the real one and consequently updates the various parameters to minimi</w:t>
       </w:r>
       <w:r>
         <w:t>s</w:t>
@@ -6956,15 +5853,7 @@
         <w:jc w:val="left"/>
       </w:pPr>
       <w:r>
-        <w:t xml:space="preserve">Linear regression models are </w:t>
-      </w:r>
-      <w:proofErr w:type="gramStart"/>
-      <w:r>
-        <w:t>fairly simple</w:t>
-      </w:r>
-      <w:proofErr w:type="gramEnd"/>
-      <w:r>
-        <w:t xml:space="preserve"> and provide an easy to interpret mathematical formula for making future predictions (AWS, 2022).</w:t>
+        <w:t>Linear regression models are fairly simple and provide an easy to interpret mathematical formula for making future predictions (AWS, 2022).</w:t>
       </w:r>
     </w:p>
     <w:p>
@@ -6978,15 +5867,7 @@
         <w:t>s</w:t>
       </w:r>
       <w:r>
-        <w:t>e large data sets and work backwards from that data to calculate the linear regression equation. The linear regression analysis must mathematically transform the data values ​​</w:t>
-      </w:r>
-      <w:proofErr w:type="gramStart"/>
-      <w:r>
-        <w:t>in order to</w:t>
-      </w:r>
-      <w:proofErr w:type="gramEnd"/>
-      <w:r>
-        <w:t xml:space="preserve"> satisfy:</w:t>
+        <w:t>e large data sets and work backwards from that data to calculate the linear regression equation. The linear regression analysis must mathematically transform the data values ​​in order to satisfy:</w:t>
       </w:r>
     </w:p>
     <w:p>
@@ -7085,29 +5966,13 @@
         <w:t>6</w:t>
       </w:r>
       <w:r>
-        <w:t xml:space="preserve">. The </w:t>
-      </w:r>
-      <w:proofErr w:type="spellStart"/>
-      <w:r>
-        <w:t>GridSearch</w:t>
+        <w:t>. The GridSearch</w:t>
       </w:r>
       <w:r>
         <w:t>C</w:t>
       </w:r>
       <w:r>
-        <w:t>V</w:t>
-      </w:r>
-      <w:proofErr w:type="spellEnd"/>
-      <w:r>
-        <w:t xml:space="preserve"> functionality is used </w:t>
-      </w:r>
-      <w:proofErr w:type="gramStart"/>
-      <w:r>
-        <w:t>in order to</w:t>
-      </w:r>
-      <w:proofErr w:type="gramEnd"/>
-      <w:r>
-        <w:t xml:space="preserve"> find the best fit. The scoring used is r</w:t>
+        <w:t>V functionality is used in order to find the best fit. The scoring used is r</w:t>
       </w:r>
       <w:r>
         <w:rPr>
@@ -7116,18 +5981,10 @@
         <w:t>2</w:t>
       </w:r>
       <w:r>
-        <w:t xml:space="preserve">. The output of this step is </w:t>
-      </w:r>
-      <w:proofErr w:type="gramStart"/>
-      <w:r>
-        <w:t xml:space="preserve">“ </w:t>
-      </w:r>
-      <w:r>
-        <w:t>Fitting</w:t>
-      </w:r>
-      <w:proofErr w:type="gramEnd"/>
-      <w:r>
-        <w:t xml:space="preserve"> </w:t>
+        <w:t xml:space="preserve">. The output of this step is “ </w:t>
+      </w:r>
+      <w:r>
+        <w:t xml:space="preserve">Fitting </w:t>
       </w:r>
       <w:r>
         <w:t>five</w:t>
@@ -7156,15 +6013,7 @@
         <w:jc w:val="left"/>
       </w:pPr>
       <w:r>
-        <w:t xml:space="preserve">The partial view of the </w:t>
-      </w:r>
-      <w:proofErr w:type="spellStart"/>
-      <w:r>
-        <w:t>cv_result</w:t>
-      </w:r>
-      <w:proofErr w:type="spellEnd"/>
-      <w:r>
-        <w:t xml:space="preserve"> dataset is shown in the following table.</w:t>
+        <w:t>The partial view of the cv_result dataset is shown in the following table.</w:t>
       </w:r>
     </w:p>
     <w:p>
@@ -7192,7 +6041,7 @@
                     <pic:cNvPicPr/>
                   </pic:nvPicPr>
                   <pic:blipFill>
-                    <a:blip r:embed="rId39"/>
+                    <a:blip r:embed="rId40"/>
                     <a:stretch>
                       <a:fillRect/>
                     </a:stretch>
@@ -7256,43 +6105,27 @@
       <w:r>
         <w:t xml:space="preserve"> to find the best number of features needed to train the model better. Plotting the pair (</w:t>
       </w:r>
-      <w:proofErr w:type="spellStart"/>
-      <w:r>
-        <w:t>param_n_features_to_</w:t>
-      </w:r>
-      <w:proofErr w:type="gramStart"/>
-      <w:r>
-        <w:t>select</w:t>
-      </w:r>
-      <w:proofErr w:type="spellEnd"/>
+      <w:r>
+        <w:t>param_n_features_to_select</w:t>
+      </w:r>
       <w:r>
         <w:t xml:space="preserve">,  </w:t>
       </w:r>
-      <w:proofErr w:type="spellStart"/>
-      <w:r>
-        <w:t>mean</w:t>
-      </w:r>
-      <w:proofErr w:type="gramEnd"/>
-      <w:r>
-        <w:t>_test_score</w:t>
-      </w:r>
-      <w:proofErr w:type="spellEnd"/>
+      <w:r>
+        <w:t>mean_test_score</w:t>
+      </w:r>
       <w:r>
         <w:t>) and (</w:t>
       </w:r>
-      <w:proofErr w:type="spellStart"/>
       <w:r>
         <w:t>param_n_features_to_select</w:t>
       </w:r>
-      <w:proofErr w:type="spellEnd"/>
       <w:r>
         <w:t xml:space="preserve">, </w:t>
       </w:r>
-      <w:proofErr w:type="spellStart"/>
       <w:r>
         <w:t>mean_train_score</w:t>
       </w:r>
-      <w:proofErr w:type="spellEnd"/>
       <w:r>
         <w:t>), the diagram is shown in the following picture:</w:t>
       </w:r>
@@ -7327,7 +6160,7 @@
                     <pic:cNvPicPr/>
                   </pic:nvPicPr>
                   <pic:blipFill>
-                    <a:blip r:embed="rId40"/>
+                    <a:blip r:embed="rId41"/>
                     <a:stretch>
                       <a:fillRect/>
                     </a:stretch>
@@ -7365,15 +6198,7 @@
         </w:r>
       </w:fldSimple>
       <w:r>
-        <w:t xml:space="preserve"> - </w:t>
-      </w:r>
-      <w:proofErr w:type="spellStart"/>
-      <w:r>
-        <w:t>optiman</w:t>
-      </w:r>
-      <w:proofErr w:type="spellEnd"/>
-      <w:r>
-        <w:t xml:space="preserve"> number of features for Linear Regression</w:t>
+        <w:t xml:space="preserve"> - optiman number of features for Linear Regression</w:t>
       </w:r>
     </w:p>
     <w:p>
@@ -7398,14 +6223,12 @@
       <w:r>
         <w:t xml:space="preserve">, </w:t>
       </w:r>
-      <w:proofErr w:type="gramStart"/>
       <w:r>
         <w:t>i</w:t>
       </w:r>
       <w:r>
         <w:t>.e.</w:t>
       </w:r>
-      <w:proofErr w:type="gramEnd"/>
       <w:r>
         <w:t xml:space="preserve"> the maximum number of features present in the dataset.</w:t>
       </w:r>
@@ -7418,15 +6241,7 @@
         <w:jc w:val="left"/>
       </w:pPr>
       <w:r>
-        <w:t xml:space="preserve">Calculating the model for </w:t>
-      </w:r>
-      <w:proofErr w:type="spellStart"/>
-      <w:r>
-        <w:t>n_features_to_select</w:t>
-      </w:r>
-      <w:proofErr w:type="spellEnd"/>
-      <w:r>
-        <w:t>=</w:t>
+        <w:t>Calculating the model for n_features_to_select=</w:t>
       </w:r>
       <w:r>
         <w:t>5</w:t>
@@ -7463,13 +6278,8 @@
         <w:t>2</w:t>
       </w:r>
       <w:r>
-        <w:t xml:space="preserve"> </w:t>
-      </w:r>
-      <w:proofErr w:type="gramStart"/>
-      <w:r>
-        <w:t>= ,</w:t>
-      </w:r>
-      <w:proofErr w:type="gramEnd"/>
+        <w:t xml:space="preserve"> = ,</w:t>
+      </w:r>
       <w:r>
         <w:t xml:space="preserve"> 0.37700637079869503</w:t>
       </w:r>
@@ -7557,7 +6367,7 @@
                     <pic:cNvPicPr/>
                   </pic:nvPicPr>
                   <pic:blipFill>
-                    <a:blip r:embed="rId41"/>
+                    <a:blip r:embed="rId42"/>
                     <a:stretch>
                       <a:fillRect/>
                     </a:stretch>
@@ -7681,13 +6491,8 @@
         <w:t>s</w:t>
       </w:r>
       <w:r>
-        <w:t xml:space="preserve">ation and removal of null </w:t>
-      </w:r>
-      <w:proofErr w:type="gramStart"/>
-      <w:r>
-        <w:t>value</w:t>
-      </w:r>
-      <w:proofErr w:type="gramEnd"/>
+        <w:t>ation and removal of null value</w:t>
+      </w:r>
     </w:p>
     <w:p>
       <w:pPr>
@@ -7733,15 +6538,7 @@
         <w:jc w:val="left"/>
       </w:pPr>
       <w:r>
-        <w:t xml:space="preserve">Small variations of data create different trees. </w:t>
-      </w:r>
-      <w:proofErr w:type="gramStart"/>
-      <w:r>
-        <w:t>Hence</w:t>
-      </w:r>
-      <w:proofErr w:type="gramEnd"/>
-      <w:r>
-        <w:t xml:space="preserve"> they are somehow unstable</w:t>
+        <w:t>Small variations of data create different trees. Hence they are somehow unstable</w:t>
       </w:r>
     </w:p>
     <w:p>
@@ -7755,16 +6552,11 @@
         <w:t>d</w:t>
       </w:r>
       <w:r>
-        <w:t xml:space="preserve">, </w:t>
-      </w:r>
-      <w:proofErr w:type="gramStart"/>
-      <w:r>
-        <w:t>i</w:t>
+        <w:t>, i</w:t>
       </w:r>
       <w:r>
         <w:t>.e.</w:t>
       </w:r>
-      <w:proofErr w:type="gramEnd"/>
       <w:r>
         <w:t xml:space="preserve"> cross-validation and K-Fold initiali</w:t>
       </w:r>
@@ -7784,29 +6576,13 @@
         <w:t>6</w:t>
       </w:r>
       <w:r>
-        <w:t xml:space="preserve">. The </w:t>
-      </w:r>
-      <w:proofErr w:type="spellStart"/>
-      <w:r>
-        <w:t>GridSearch</w:t>
+        <w:t>. The GridSearch</w:t>
       </w:r>
       <w:r>
         <w:t>C</w:t>
       </w:r>
       <w:r>
-        <w:t>V</w:t>
-      </w:r>
-      <w:proofErr w:type="spellEnd"/>
-      <w:r>
-        <w:t xml:space="preserve"> functionality is used </w:t>
-      </w:r>
-      <w:proofErr w:type="gramStart"/>
-      <w:r>
-        <w:t>in order to</w:t>
-      </w:r>
-      <w:proofErr w:type="gramEnd"/>
-      <w:r>
-        <w:t xml:space="preserve"> find the best fit. The scoring used is r</w:t>
+        <w:t>V functionality is used in order to find the best fit. The scoring used is r</w:t>
       </w:r>
       <w:r>
         <w:rPr>
@@ -7828,15 +6604,7 @@
         <w:jc w:val="left"/>
       </w:pPr>
       <w:r>
-        <w:t xml:space="preserve">The partial view of the </w:t>
-      </w:r>
-      <w:proofErr w:type="spellStart"/>
-      <w:r>
-        <w:t>cv_result</w:t>
-      </w:r>
-      <w:proofErr w:type="spellEnd"/>
-      <w:r>
-        <w:t xml:space="preserve"> dataset is shown in the following table.</w:t>
+        <w:t>The partial view of the cv_result dataset is shown in the following table.</w:t>
       </w:r>
     </w:p>
     <w:p>
@@ -7870,7 +6638,7 @@
                     <pic:cNvPicPr/>
                   </pic:nvPicPr>
                   <pic:blipFill>
-                    <a:blip r:embed="rId42"/>
+                    <a:blip r:embed="rId43"/>
                     <a:stretch>
                       <a:fillRect/>
                     </a:stretch>
@@ -7928,43 +6696,27 @@
       <w:r>
         <w:t>Plotting the pair (</w:t>
       </w:r>
-      <w:proofErr w:type="spellStart"/>
-      <w:r>
-        <w:t>param_n_features_to_</w:t>
-      </w:r>
-      <w:proofErr w:type="gramStart"/>
-      <w:r>
-        <w:t>select</w:t>
-      </w:r>
-      <w:proofErr w:type="spellEnd"/>
+      <w:r>
+        <w:t>param_n_features_to_select</w:t>
+      </w:r>
       <w:r>
         <w:t xml:space="preserve">,  </w:t>
       </w:r>
-      <w:proofErr w:type="spellStart"/>
-      <w:r>
-        <w:t>mean</w:t>
-      </w:r>
-      <w:proofErr w:type="gramEnd"/>
-      <w:r>
-        <w:t>_test_score</w:t>
-      </w:r>
-      <w:proofErr w:type="spellEnd"/>
+      <w:r>
+        <w:t>mean_test_score</w:t>
+      </w:r>
       <w:r>
         <w:t>) and (</w:t>
       </w:r>
-      <w:proofErr w:type="spellStart"/>
       <w:r>
         <w:t>param_n_features_to_select</w:t>
       </w:r>
-      <w:proofErr w:type="spellEnd"/>
       <w:r>
         <w:t xml:space="preserve">, </w:t>
       </w:r>
-      <w:proofErr w:type="spellStart"/>
       <w:r>
         <w:t>mean_train_score</w:t>
       </w:r>
-      <w:proofErr w:type="spellEnd"/>
       <w:r>
         <w:t>), the diagram is shown in the following picture:</w:t>
       </w:r>
@@ -7999,7 +6751,7 @@
                     <pic:cNvPicPr/>
                   </pic:nvPicPr>
                   <pic:blipFill>
-                    <a:blip r:embed="rId43"/>
+                    <a:blip r:embed="rId44"/>
                     <a:stretch>
                       <a:fillRect/>
                     </a:stretch>
@@ -8075,11 +6827,9 @@
       <w:r>
         <w:t xml:space="preserve">Calculating the model for </w:t>
       </w:r>
-      <w:proofErr w:type="spellStart"/>
       <w:r>
         <w:t>n_features_to_select</w:t>
       </w:r>
-      <w:proofErr w:type="spellEnd"/>
       <w:r>
         <w:t>=</w:t>
       </w:r>
@@ -8190,7 +6940,7 @@
                     <pic:cNvPicPr/>
                   </pic:nvPicPr>
                   <pic:blipFill>
-                    <a:blip r:embed="rId44"/>
+                    <a:blip r:embed="rId45"/>
                     <a:stretch>
                       <a:fillRect/>
                     </a:stretch>
@@ -8272,7 +7022,7 @@
                     <pic:cNvPicPr/>
                   </pic:nvPicPr>
                   <pic:blipFill>
-                    <a:blip r:embed="rId45"/>
+                    <a:blip r:embed="rId46"/>
                     <a:stretch>
                       <a:fillRect/>
                     </a:stretch>
@@ -8337,15 +7087,7 @@
         <w:jc w:val="left"/>
       </w:pPr>
       <w:r>
-        <w:t xml:space="preserve">The Decision Tree Regression model needs to be improved </w:t>
-      </w:r>
-      <w:proofErr w:type="gramStart"/>
-      <w:r>
-        <w:t>in order to</w:t>
-      </w:r>
-      <w:proofErr w:type="gramEnd"/>
-      <w:r>
-        <w:t xml:space="preserve"> increase accuracy.</w:t>
+        <w:t>The Decision Tree Regression model needs to be improved in order to increase accuracy.</w:t>
       </w:r>
     </w:p>
     <w:p/>
@@ -8379,15 +7121,7 @@
     </w:p>
     <w:p>
       <w:r>
-        <w:t xml:space="preserve">The method used to classify the text by identifying the various subjects expressed therein is called Sentiment Analysis. A text is classified as neutral, </w:t>
-      </w:r>
-      <w:proofErr w:type="gramStart"/>
-      <w:r>
-        <w:t>positive</w:t>
-      </w:r>
-      <w:proofErr w:type="gramEnd"/>
-      <w:r>
-        <w:t xml:space="preserve"> or negative, or with a score called polarity</w:t>
+        <w:t>The method used to classify the text by identifying the various subjects expressed therein is called Sentiment Analysis. A text is classified as neutral, positive or negative, or with a score called polarity</w:t>
       </w:r>
       <w:r>
         <w:t>,</w:t>
@@ -8396,15 +7130,7 @@
         <w:t xml:space="preserve"> which indicates the strength of the sentiment</w:t>
       </w:r>
       <w:r>
-        <w:t xml:space="preserve"> (</w:t>
-      </w:r>
-      <w:proofErr w:type="spellStart"/>
-      <w:r>
-        <w:t>Mathworks</w:t>
-      </w:r>
-      <w:proofErr w:type="spellEnd"/>
-      <w:r>
-        <w:t>, 2022)</w:t>
+        <w:t xml:space="preserve"> (Mathworks, 2022)</w:t>
       </w:r>
       <w:r>
         <w:t>.</w:t>
@@ -8464,7 +7190,7 @@
                     <pic:cNvPicPr/>
                   </pic:nvPicPr>
                   <pic:blipFill>
-                    <a:blip r:embed="rId46"/>
+                    <a:blip r:embed="rId47"/>
                     <a:stretch>
                       <a:fillRect/>
                     </a:stretch>
@@ -8506,15 +7232,7 @@
     </w:p>
     <w:p>
       <w:r>
-        <w:t xml:space="preserve">The dataset does not contain any label related to sentient analysis for each tweet. Using the polarity calculated by the library </w:t>
-      </w:r>
-      <w:proofErr w:type="spellStart"/>
-      <w:r>
-        <w:t>TextBlob</w:t>
-      </w:r>
-      <w:proofErr w:type="spellEnd"/>
-      <w:r>
-        <w:t xml:space="preserve"> and classifying according</w:t>
+        <w:t>The dataset does not contain any label related to sentient analysis for each tweet. Using the polarity calculated by the library TextBlob and classifying according</w:t>
       </w:r>
       <w:r>
         <w:t xml:space="preserve"> to</w:t>
@@ -8595,7 +7313,7 @@
                     <pic:cNvPicPr/>
                   </pic:nvPicPr>
                   <pic:blipFill>
-                    <a:blip r:embed="rId47"/>
+                    <a:blip r:embed="rId48"/>
                     <a:stretch>
                       <a:fillRect/>
                     </a:stretch>
@@ -8651,11 +7369,9 @@
       <w:r>
         <w:t xml:space="preserve">The </w:t>
       </w:r>
-      <w:proofErr w:type="spellStart"/>
       <w:r>
         <w:t>TfidfVectorizer</w:t>
       </w:r>
-      <w:proofErr w:type="spellEnd"/>
       <w:r>
         <w:t xml:space="preserve"> object was used </w:t>
       </w:r>
@@ -8665,11 +7381,9 @@
       <w:r>
         <w:t xml:space="preserve"> using the </w:t>
       </w:r>
-      <w:proofErr w:type="spellStart"/>
       <w:r>
         <w:t>MultinomialNB</w:t>
       </w:r>
-      <w:proofErr w:type="spellEnd"/>
       <w:r>
         <w:t xml:space="preserve"> model.</w:t>
       </w:r>
@@ -8704,7 +7418,7 @@
                     <pic:cNvPicPr/>
                   </pic:nvPicPr>
                   <pic:blipFill>
-                    <a:blip r:embed="rId48"/>
+                    <a:blip r:embed="rId49"/>
                     <a:stretch>
                       <a:fillRect/>
                     </a:stretch>
@@ -8755,15 +7469,7 @@
     </w:p>
     <w:p>
       <w:r>
-        <w:t xml:space="preserve">Below we have the list of relevant </w:t>
-      </w:r>
-      <w:proofErr w:type="spellStart"/>
-      <w:r>
-        <w:t>jupyter</w:t>
-      </w:r>
-      <w:proofErr w:type="spellEnd"/>
-      <w:r>
-        <w:t xml:space="preserve"> notebooks</w:t>
+        <w:t>Below we have the list of relevant jupyter notebooks</w:t>
       </w:r>
     </w:p>
     <w:p>
@@ -8821,13 +7527,8 @@
           <w:lang w:eastAsia="it-IT"/>
         </w:rPr>
       </w:pPr>
-      <w:proofErr w:type="spellStart"/>
-      <w:r>
-        <w:t>Agridata</w:t>
-      </w:r>
-      <w:proofErr w:type="spellEnd"/>
-      <w:r>
-        <w:t xml:space="preserve"> (2022) </w:t>
+      <w:r>
+        <w:t xml:space="preserve">Agridata (2022) </w:t>
       </w:r>
       <w:r>
         <w:rPr>
@@ -8839,7 +7540,7 @@
       <w:r>
         <w:t xml:space="preserve">. Available at: </w:t>
       </w:r>
-      <w:hyperlink r:id="rId49" w:history="1">
+      <w:hyperlink r:id="rId50" w:history="1">
         <w:r>
           <w:rPr>
             <w:rStyle w:val="Hyperlink"/>
@@ -8872,7 +7573,7 @@
       <w:r>
         <w:t xml:space="preserve">. Available at: </w:t>
       </w:r>
-      <w:hyperlink r:id="rId50" w:history="1">
+      <w:hyperlink r:id="rId51" w:history="1">
         <w:r>
           <w:rPr>
             <w:rStyle w:val="Hyperlink"/>
@@ -8905,7 +7606,7 @@
       <w:r>
         <w:t xml:space="preserve">. Available at: </w:t>
       </w:r>
-      <w:hyperlink r:id="rId51" w:history="1">
+      <w:hyperlink r:id="rId52" w:history="1">
         <w:r>
           <w:rPr>
             <w:rStyle w:val="Hyperlink"/>
@@ -8938,7 +7639,7 @@
       <w:r>
         <w:t xml:space="preserve">. Available at: </w:t>
       </w:r>
-      <w:hyperlink r:id="rId52" w:history="1">
+      <w:hyperlink r:id="rId53" w:history="1">
         <w:r>
           <w:rPr>
             <w:rStyle w:val="Hyperlink"/>
@@ -8971,7 +7672,7 @@
       <w:r>
         <w:t xml:space="preserve">, 10 September. Available at: </w:t>
       </w:r>
-      <w:hyperlink r:id="rId53" w:history="1">
+      <w:hyperlink r:id="rId54" w:history="1">
         <w:r>
           <w:rPr>
             <w:rStyle w:val="Hyperlink"/>
@@ -9014,7 +7715,7 @@
       <w:r>
         <w:t xml:space="preserve">. Available at: </w:t>
       </w:r>
-      <w:hyperlink r:id="rId54" w:history="1">
+      <w:hyperlink r:id="rId55" w:history="1">
         <w:r>
           <w:rPr>
             <w:rStyle w:val="Hyperlink"/>
@@ -9034,13 +7735,8 @@
           <w:numId w:val="29"/>
         </w:numPr>
       </w:pPr>
-      <w:proofErr w:type="spellStart"/>
-      <w:r>
-        <w:t>Mathworks</w:t>
-      </w:r>
-      <w:proofErr w:type="spellEnd"/>
-      <w:r>
-        <w:t xml:space="preserve"> (2022) </w:t>
+      <w:r>
+        <w:t xml:space="preserve">Mathworks (2022) </w:t>
       </w:r>
       <w:r>
         <w:rPr>
@@ -9052,7 +7748,7 @@
       <w:r>
         <w:t xml:space="preserve">. Available at: </w:t>
       </w:r>
-      <w:hyperlink r:id="rId55" w:history="1">
+      <w:hyperlink r:id="rId56" w:history="1">
         <w:r>
           <w:rPr>
             <w:rStyle w:val="Hyperlink"/>
@@ -9074,12 +7770,12 @@
       </w:pPr>
     </w:p>
     <w:sectPr>
-      <w:headerReference w:type="even" r:id="rId56"/>
-      <w:headerReference w:type="default" r:id="rId57"/>
-      <w:footerReference w:type="even" r:id="rId58"/>
-      <w:footerReference w:type="default" r:id="rId59"/>
-      <w:headerReference w:type="first" r:id="rId60"/>
-      <w:footerReference w:type="first" r:id="rId61"/>
+      <w:headerReference w:type="even" r:id="rId57"/>
+      <w:headerReference w:type="default" r:id="rId58"/>
+      <w:footerReference w:type="even" r:id="rId59"/>
+      <w:footerReference w:type="default" r:id="rId60"/>
+      <w:headerReference w:type="first" r:id="rId61"/>
+      <w:footerReference w:type="first" r:id="rId62"/>
       <w:pgSz w:w="11907" w:h="16840"/>
       <w:pgMar w:top="1440" w:right="1440" w:bottom="1440" w:left="1985" w:header="720" w:footer="720" w:gutter="0"/>
       <w:pgNumType w:start="1"/>
@@ -13594,6 +12290,17 @@
       <w:lang w:val="it-IT" w:eastAsia="it-IT"/>
     </w:rPr>
   </w:style>
+  <w:style w:type="character" w:styleId="Strong">
+    <w:name w:val="Strong"/>
+    <w:basedOn w:val="DefaultParagraphFont"/>
+    <w:uiPriority w:val="22"/>
+    <w:qFormat/>
+    <w:rsid w:val="00DC1BCA"/>
+    <w:rPr>
+      <w:b/>
+      <w:bCs/>
+    </w:rPr>
+  </w:style>
 </w:styles>
 </file>
 

</xml_diff>